<commit_message>
adding notes from days session
</commit_message>
<xml_diff>
--- a/week1.docx
+++ b/week1.docx
@@ -58,11 +58,91 @@
         <w:rPr>
           <w:rStyle w:val="NormalTok"/>
         </w:rPr>
-        <w:t xml:space="preserve">(ggplot2)</w:t>
-      </w:r>
-      <w:r>
-        <w:br/>
-      </w:r>
+        <w:t xml:space="preserve">(tidyverse)</w:t>
+      </w:r>
+    </w:p>
+    <w:p>
+      <w:pPr>
+        <w:pStyle w:val="SourceCode"/>
+      </w:pPr>
+      <w:r>
+        <w:rPr>
+          <w:rStyle w:val="VerbatimChar"/>
+        </w:rPr>
+        <w:t xml:space="preserve">## -- Attaching packages ------------------------------------------------------------------------------------ tidyverse 1.2.1 --</w:t>
+      </w:r>
+    </w:p>
+    <w:p>
+      <w:pPr>
+        <w:pStyle w:val="SourceCode"/>
+      </w:pPr>
+      <w:r>
+        <w:rPr>
+          <w:rStyle w:val="VerbatimChar"/>
+        </w:rPr>
+        <w:t xml:space="preserve">## v ggplot2 3.2.1     v purrr   0.3.2</w:t>
+      </w:r>
+      <w:r>
+        <w:br/>
+      </w:r>
+      <w:r>
+        <w:rPr>
+          <w:rStyle w:val="VerbatimChar"/>
+        </w:rPr>
+        <w:t xml:space="preserve">## v tibble  2.1.3     v dplyr   0.8.3</w:t>
+      </w:r>
+      <w:r>
+        <w:br/>
+      </w:r>
+      <w:r>
+        <w:rPr>
+          <w:rStyle w:val="VerbatimChar"/>
+        </w:rPr>
+        <w:t xml:space="preserve">## v tidyr   0.8.3     v stringr 1.4.0</w:t>
+      </w:r>
+      <w:r>
+        <w:br/>
+      </w:r>
+      <w:r>
+        <w:rPr>
+          <w:rStyle w:val="VerbatimChar"/>
+        </w:rPr>
+        <w:t xml:space="preserve">## v readr   1.3.1     v forcats 0.4.0</w:t>
+      </w:r>
+    </w:p>
+    <w:p>
+      <w:pPr>
+        <w:pStyle w:val="SourceCode"/>
+      </w:pPr>
+      <w:r>
+        <w:rPr>
+          <w:rStyle w:val="VerbatimChar"/>
+        </w:rPr>
+        <w:t xml:space="preserve">## -- Conflicts --------------------------------------------------------------------------------------- tidyverse_conflicts() --</w:t>
+      </w:r>
+      <w:r>
+        <w:br/>
+      </w:r>
+      <w:r>
+        <w:rPr>
+          <w:rStyle w:val="VerbatimChar"/>
+        </w:rPr>
+        <w:t xml:space="preserve">## x dplyr::filter() masks stats::filter()</w:t>
+      </w:r>
+      <w:r>
+        <w:br/>
+      </w:r>
+      <w:r>
+        <w:rPr>
+          <w:rStyle w:val="VerbatimChar"/>
+        </w:rPr>
+        <w:t xml:space="preserve">## x dplyr::lag()    masks stats::lag()</w:t>
+      </w:r>
+    </w:p>
+    <w:p>
+      <w:pPr>
+        <w:pStyle w:val="SourceCode"/>
+      </w:pPr>
       <w:r>
         <w:rPr>
           <w:rStyle w:val="KeywordTok"/>
@@ -73,8 +153,525 @@
         <w:rPr>
           <w:rStyle w:val="NormalTok"/>
         </w:rPr>
+        <w:t xml:space="preserve">(DT)</w:t>
+      </w:r>
+      <w:r>
+        <w:br/>
+      </w:r>
+      <w:r>
+        <w:rPr>
+          <w:rStyle w:val="KeywordTok"/>
+        </w:rPr>
+        <w:t xml:space="preserve">library</w:t>
+      </w:r>
+      <w:r>
+        <w:rPr>
+          <w:rStyle w:val="NormalTok"/>
+        </w:rPr>
+        <w:t xml:space="preserve">(plotly)</w:t>
+      </w:r>
+    </w:p>
+    <w:p>
+      <w:pPr>
+        <w:pStyle w:val="SourceCode"/>
+      </w:pPr>
+      <w:r>
+        <w:rPr>
+          <w:rStyle w:val="VerbatimChar"/>
+        </w:rPr>
+        <w:t xml:space="preserve">## </w:t>
+      </w:r>
+      <w:r>
+        <w:br/>
+      </w:r>
+      <w:r>
+        <w:rPr>
+          <w:rStyle w:val="VerbatimChar"/>
+        </w:rPr>
+        <w:t xml:space="preserve">## Attaching package: 'plotly'</w:t>
+      </w:r>
+    </w:p>
+    <w:p>
+      <w:pPr>
+        <w:pStyle w:val="SourceCode"/>
+      </w:pPr>
+      <w:r>
+        <w:rPr>
+          <w:rStyle w:val="VerbatimChar"/>
+        </w:rPr>
+        <w:t xml:space="preserve">## The following object is masked from 'package:ggplot2':</w:t>
+      </w:r>
+      <w:r>
+        <w:br/>
+      </w:r>
+      <w:r>
+        <w:rPr>
+          <w:rStyle w:val="VerbatimChar"/>
+        </w:rPr>
+        <w:t xml:space="preserve">## </w:t>
+      </w:r>
+      <w:r>
+        <w:br/>
+      </w:r>
+      <w:r>
+        <w:rPr>
+          <w:rStyle w:val="VerbatimChar"/>
+        </w:rPr>
+        <w:t xml:space="preserve">##     last_plot</w:t>
+      </w:r>
+    </w:p>
+    <w:p>
+      <w:pPr>
+        <w:pStyle w:val="SourceCode"/>
+      </w:pPr>
+      <w:r>
+        <w:rPr>
+          <w:rStyle w:val="VerbatimChar"/>
+        </w:rPr>
+        <w:t xml:space="preserve">## The following object is masked from 'package:stats':</w:t>
+      </w:r>
+      <w:r>
+        <w:br/>
+      </w:r>
+      <w:r>
+        <w:rPr>
+          <w:rStyle w:val="VerbatimChar"/>
+        </w:rPr>
+        <w:t xml:space="preserve">## </w:t>
+      </w:r>
+      <w:r>
+        <w:br/>
+      </w:r>
+      <w:r>
+        <w:rPr>
+          <w:rStyle w:val="VerbatimChar"/>
+        </w:rPr>
+        <w:t xml:space="preserve">##     filter</w:t>
+      </w:r>
+    </w:p>
+    <w:p>
+      <w:pPr>
+        <w:pStyle w:val="SourceCode"/>
+      </w:pPr>
+      <w:r>
+        <w:rPr>
+          <w:rStyle w:val="VerbatimChar"/>
+        </w:rPr>
+        <w:t xml:space="preserve">## The following object is masked from 'package:graphics':</w:t>
+      </w:r>
+      <w:r>
+        <w:br/>
+      </w:r>
+      <w:r>
+        <w:rPr>
+          <w:rStyle w:val="VerbatimChar"/>
+        </w:rPr>
+        <w:t xml:space="preserve">## </w:t>
+      </w:r>
+      <w:r>
+        <w:br/>
+      </w:r>
+      <w:r>
+        <w:rPr>
+          <w:rStyle w:val="VerbatimChar"/>
+        </w:rPr>
+        <w:t xml:space="preserve">##     layout</w:t>
+      </w:r>
+    </w:p>
+    <w:p>
+      <w:pPr>
+        <w:pStyle w:val="Heading2"/>
+      </w:pPr>
+      <w:bookmarkStart w:id="20" w:name="data-import"/>
+      <w:r>
+        <w:t xml:space="preserve">Data import</w:t>
+      </w:r>
+      <w:bookmarkEnd w:id="20"/>
+    </w:p>
+    <w:p>
+      <w:pPr>
+        <w:pStyle w:val="SourceCode"/>
+      </w:pPr>
+      <w:r>
+        <w:rPr>
+          <w:rStyle w:val="NormalTok"/>
+        </w:rPr>
+        <w:t xml:space="preserve">dat &lt;-</w:t>
+      </w:r>
+      <w:r>
+        <w:rPr>
+          <w:rStyle w:val="StringTok"/>
+        </w:rPr>
+        <w:t xml:space="preserve"> </w:t>
+      </w:r>
+      <w:r>
+        <w:rPr>
+          <w:rStyle w:val="KeywordTok"/>
+        </w:rPr>
+        <w:t xml:space="preserve">read_csv</w:t>
+      </w:r>
+      <w:r>
+        <w:rPr>
+          <w:rStyle w:val="NormalTok"/>
+        </w:rPr>
+        <w:t xml:space="preserve">(</w:t>
+      </w:r>
+      <w:r>
+        <w:rPr>
+          <w:rStyle w:val="StringTok"/>
+        </w:rPr>
+        <w:t xml:space="preserve">"./data/tracking_master_20190708.csv"</w:t>
+      </w:r>
+      <w:r>
+        <w:rPr>
+          <w:rStyle w:val="NormalTok"/>
+        </w:rPr>
+        <w:t xml:space="preserve">)</w:t>
+      </w:r>
+    </w:p>
+    <w:p>
+      <w:pPr>
+        <w:pStyle w:val="SourceCode"/>
+      </w:pPr>
+      <w:r>
+        <w:rPr>
+          <w:rStyle w:val="VerbatimChar"/>
+        </w:rPr>
+        <w:t xml:space="preserve">## Parsed with column specification:</w:t>
+      </w:r>
+      <w:r>
+        <w:br/>
+      </w:r>
+      <w:r>
+        <w:rPr>
+          <w:rStyle w:val="VerbatimChar"/>
+        </w:rPr>
+        <w:t xml:space="preserve">## cols(</w:t>
+      </w:r>
+      <w:r>
+        <w:br/>
+      </w:r>
+      <w:r>
+        <w:rPr>
+          <w:rStyle w:val="VerbatimChar"/>
+        </w:rPr>
+        <w:t xml:space="preserve">##   date = col_character(),</w:t>
+      </w:r>
+      <w:r>
+        <w:br/>
+      </w:r>
+      <w:r>
+        <w:rPr>
+          <w:rStyle w:val="VerbatimChar"/>
+        </w:rPr>
+        <w:t xml:space="preserve">##   pass = col_character(),</w:t>
+      </w:r>
+      <w:r>
+        <w:br/>
+      </w:r>
+      <w:r>
+        <w:rPr>
+          <w:rStyle w:val="VerbatimChar"/>
+        </w:rPr>
+        <w:t xml:space="preserve">##   tag = col_double(),</w:t>
+      </w:r>
+      <w:r>
+        <w:br/>
+      </w:r>
+      <w:r>
+        <w:rPr>
+          <w:rStyle w:val="VerbatimChar"/>
+        </w:rPr>
+        <w:t xml:space="preserve">##   lon = col_double(),</w:t>
+      </w:r>
+      <w:r>
+        <w:br/>
+      </w:r>
+      <w:r>
+        <w:rPr>
+          <w:rStyle w:val="VerbatimChar"/>
+        </w:rPr>
+        <w:t xml:space="preserve">##   lat = col_double(),</w:t>
+      </w:r>
+      <w:r>
+        <w:br/>
+      </w:r>
+      <w:r>
+        <w:rPr>
+          <w:rStyle w:val="VerbatimChar"/>
+        </w:rPr>
+        <w:t xml:space="preserve">##   depth = col_character(),</w:t>
+      </w:r>
+      <w:r>
+        <w:br/>
+      </w:r>
+      <w:r>
+        <w:rPr>
+          <w:rStyle w:val="VerbatimChar"/>
+        </w:rPr>
+        <w:t xml:space="preserve">##   flow = col_double(),</w:t>
+      </w:r>
+      <w:r>
+        <w:br/>
+      </w:r>
+      <w:r>
+        <w:rPr>
+          <w:rStyle w:val="VerbatimChar"/>
+        </w:rPr>
+        <w:t xml:space="preserve">##   br = col_double(),</w:t>
+      </w:r>
+      <w:r>
+        <w:br/>
+      </w:r>
+      <w:r>
+        <w:rPr>
+          <w:rStyle w:val="VerbatimChar"/>
+        </w:rPr>
+        <w:t xml:space="preserve">##   b = col_double(),</w:t>
+      </w:r>
+      <w:r>
+        <w:br/>
+      </w:r>
+      <w:r>
+        <w:rPr>
+          <w:rStyle w:val="VerbatimChar"/>
+        </w:rPr>
+        <w:t xml:space="preserve">##   c = col_double(),</w:t>
+      </w:r>
+      <w:r>
+        <w:br/>
+      </w:r>
+      <w:r>
+        <w:rPr>
+          <w:rStyle w:val="VerbatimChar"/>
+        </w:rPr>
+        <w:t xml:space="preserve">##   p = col_double(),</w:t>
+      </w:r>
+      <w:r>
+        <w:br/>
+      </w:r>
+      <w:r>
+        <w:rPr>
+          <w:rStyle w:val="VerbatimChar"/>
+        </w:rPr>
+        <w:t xml:space="preserve">##   g = col_double(),</w:t>
+      </w:r>
+      <w:r>
+        <w:br/>
+      </w:r>
+      <w:r>
+        <w:rPr>
+          <w:rStyle w:val="VerbatimChar"/>
+        </w:rPr>
+        <w:t xml:space="preserve">##   s = col_double(),</w:t>
+      </w:r>
+      <w:r>
+        <w:br/>
+      </w:r>
+      <w:r>
+        <w:rPr>
+          <w:rStyle w:val="VerbatimChar"/>
+        </w:rPr>
+        <w:t xml:space="preserve">##   silt = col_double(),</w:t>
+      </w:r>
+      <w:r>
+        <w:br/>
+      </w:r>
+      <w:r>
+        <w:rPr>
+          <w:rStyle w:val="VerbatimChar"/>
+        </w:rPr>
+        <w:t xml:space="preserve">##   rip = col_double(),</w:t>
+      </w:r>
+      <w:r>
+        <w:br/>
+      </w:r>
+      <w:r>
+        <w:rPr>
+          <w:rStyle w:val="VerbatimChar"/>
+        </w:rPr>
+        <w:t xml:space="preserve">##   aqu = col_double(),</w:t>
+      </w:r>
+      <w:r>
+        <w:br/>
+      </w:r>
+      <w:r>
+        <w:rPr>
+          <w:rStyle w:val="VerbatimChar"/>
+        </w:rPr>
+        <w:t xml:space="preserve">##   und = col_double(),</w:t>
+      </w:r>
+      <w:r>
+        <w:br/>
+      </w:r>
+      <w:r>
+        <w:rPr>
+          <w:rStyle w:val="VerbatimChar"/>
+        </w:rPr>
+        <w:t xml:space="preserve">##   leaf = col_double(),</w:t>
+      </w:r>
+      <w:r>
+        <w:br/>
+      </w:r>
+      <w:r>
+        <w:rPr>
+          <w:rStyle w:val="VerbatimChar"/>
+        </w:rPr>
+        <w:t xml:space="preserve">##   comment = col_character()</w:t>
+      </w:r>
+      <w:r>
+        <w:br/>
+      </w:r>
+      <w:r>
+        <w:rPr>
+          <w:rStyle w:val="VerbatimChar"/>
+        </w:rPr>
+        <w:t xml:space="preserve">## )</w:t>
+      </w:r>
+    </w:p>
+    <w:p>
+      <w:pPr>
+        <w:pStyle w:val="Heading2"/>
+      </w:pPr>
+      <w:bookmarkStart w:id="21" w:name="session-work"/>
+      <w:r>
+        <w:t xml:space="preserve">Session work</w:t>
+      </w:r>
+      <w:bookmarkEnd w:id="21"/>
+    </w:p>
+    <w:p>
+      <w:pPr>
+        <w:pStyle w:val="SourceCode"/>
+      </w:pPr>
+      <w:r>
+        <w:rPr>
+          <w:rStyle w:val="CommentTok"/>
+        </w:rPr>
+        <w:t xml:space="preserve"># Anthony</w:t>
+      </w:r>
+      <w:r>
+        <w:br/>
+      </w:r>
+      <w:r>
+        <w:rPr>
+          <w:rStyle w:val="CommentTok"/>
+        </w:rPr>
+        <w:t xml:space="preserve"># date</w:t>
+      </w:r>
+      <w:r>
+        <w:br/>
+      </w:r>
+      <w:r>
+        <w:rPr>
+          <w:rStyle w:val="CommentTok"/>
+        </w:rPr>
+        <w:t xml:space="preserve">#...</w:t>
+      </w:r>
+      <w:r>
+        <w:br/>
+      </w:r>
+      <w:r>
+        <w:br/>
+      </w:r>
+      <w:r>
+        <w:rPr>
+          <w:rStyle w:val="CommentTok"/>
+        </w:rPr>
+        <w:t xml:space="preserve">#library</w:t>
+      </w:r>
+      <w:r>
+        <w:br/>
+      </w:r>
+      <w:r>
+        <w:rPr>
+          <w:rStyle w:val="KeywordTok"/>
+        </w:rPr>
+        <w:t xml:space="preserve">library</w:t>
+      </w:r>
+      <w:r>
+        <w:rPr>
+          <w:rStyle w:val="NormalTok"/>
+        </w:rPr>
         <w:t xml:space="preserve">(tidyverse)</w:t>
       </w:r>
+      <w:r>
+        <w:br/>
+      </w:r>
+      <w:r>
+        <w:br/>
+      </w:r>
+      <w:r>
+        <w:rPr>
+          <w:rStyle w:val="CommentTok"/>
+        </w:rPr>
+        <w:t xml:space="preserve"># import </w:t>
+      </w:r>
+      <w:r>
+        <w:br/>
+      </w:r>
+      <w:r>
+        <w:rPr>
+          <w:rStyle w:val="NormalTok"/>
+        </w:rPr>
+        <w:t xml:space="preserve">dat &lt;-</w:t>
+      </w:r>
+      <w:r>
+        <w:rPr>
+          <w:rStyle w:val="StringTok"/>
+        </w:rPr>
+        <w:t xml:space="preserve"> </w:t>
+      </w:r>
+      <w:r>
+        <w:rPr>
+          <w:rStyle w:val="KeywordTok"/>
+        </w:rPr>
+        <w:t xml:space="preserve">read.csv</w:t>
+      </w:r>
+      <w:r>
+        <w:rPr>
+          <w:rStyle w:val="NormalTok"/>
+        </w:rPr>
+        <w:t xml:space="preserve">(</w:t>
+      </w:r>
+      <w:r>
+        <w:rPr>
+          <w:rStyle w:val="StringTok"/>
+        </w:rPr>
+        <w:t xml:space="preserve">"data/tracking_master_20190708.csv"</w:t>
+      </w:r>
+      <w:r>
+        <w:rPr>
+          <w:rStyle w:val="NormalTok"/>
+        </w:rPr>
+        <w:t xml:space="preserve">)</w:t>
+      </w:r>
+      <w:r>
+        <w:br/>
+      </w:r>
+      <w:r>
+        <w:br/>
+      </w:r>
+      <w:r>
+        <w:rPr>
+          <w:rStyle w:val="CommentTok"/>
+        </w:rPr>
+        <w:t xml:space="preserve"># data structure</w:t>
+      </w:r>
+      <w:r>
+        <w:br/>
+      </w:r>
+      <w:r>
+        <w:rPr>
+          <w:rStyle w:val="KeywordTok"/>
+        </w:rPr>
+        <w:t xml:space="preserve">glimpse</w:t>
+      </w:r>
+      <w:r>
+        <w:rPr>
+          <w:rStyle w:val="NormalTok"/>
+        </w:rPr>
+        <w:t xml:space="preserve">(dat)</w:t>
+      </w:r>
     </w:p>
     <w:p>
       <w:pPr>
@@ -84,7 +681,187 @@
         <w:rPr>
           <w:rStyle w:val="VerbatimChar"/>
         </w:rPr>
-        <w:t xml:space="preserve">## -- Attaching packages ---------------------------------------- tidyverse 1.2.1 --</w:t>
+        <w:t xml:space="preserve">## Observations: 1,418</w:t>
+      </w:r>
+      <w:r>
+        <w:br/>
+      </w:r>
+      <w:r>
+        <w:rPr>
+          <w:rStyle w:val="VerbatimChar"/>
+        </w:rPr>
+        <w:t xml:space="preserve">## Variables: 19</w:t>
+      </w:r>
+      <w:r>
+        <w:br/>
+      </w:r>
+      <w:r>
+        <w:rPr>
+          <w:rStyle w:val="VerbatimChar"/>
+        </w:rPr>
+        <w:t xml:space="preserve">## $ date    &lt;fct&gt; 2018.01.17, 2018.01.17, 2018.01.17, 2018.01.17, 2018.0...</w:t>
+      </w:r>
+      <w:r>
+        <w:br/>
+      </w:r>
+      <w:r>
+        <w:rPr>
+          <w:rStyle w:val="VerbatimChar"/>
+        </w:rPr>
+        <w:t xml:space="preserve">## $ pass    &lt;fct&gt; 1, 1, 1, 1, 1, 1, 1, 1, 1, 1, 1, 1, 1, 1, 1, 1, 1, 1, ...</w:t>
+      </w:r>
+      <w:r>
+        <w:br/>
+      </w:r>
+      <w:r>
+        <w:rPr>
+          <w:rStyle w:val="VerbatimChar"/>
+        </w:rPr>
+        <w:t xml:space="preserve">## $ tag     &lt;int&gt; 306750, 396174, 397049, 397419, 400116, 387550, 386869...</w:t>
+      </w:r>
+      <w:r>
+        <w:br/>
+      </w:r>
+      <w:r>
+        <w:rPr>
+          <w:rStyle w:val="VerbatimChar"/>
+        </w:rPr>
+        <w:t xml:space="preserve">## $ lon     &lt;int&gt; 17, 17, 17, 17, 17, 17, 17, 17, 17, 17, 55, 55, 107, 5...</w:t>
+      </w:r>
+      <w:r>
+        <w:br/>
+      </w:r>
+      <w:r>
+        <w:rPr>
+          <w:rStyle w:val="VerbatimChar"/>
+        </w:rPr>
+        <w:t xml:space="preserve">## $ lat     &lt;int&gt; NA, NA, NA, NA, NA, NA, NA, NA, NA, NA, NA, NA, NA, NA...</w:t>
+      </w:r>
+      <w:r>
+        <w:br/>
+      </w:r>
+      <w:r>
+        <w:rPr>
+          <w:rStyle w:val="VerbatimChar"/>
+        </w:rPr>
+        <w:t xml:space="preserve">## $ depth   &lt;fct&gt; , , , , , , , , , , , , , , , , , , , , , , , , </w:t>
+      </w:r>
+      <w:r>
+        <w:br/>
+      </w:r>
+      <w:r>
+        <w:rPr>
+          <w:rStyle w:val="VerbatimChar"/>
+        </w:rPr>
+        <w:t xml:space="preserve">## $ flow    &lt;dbl&gt; NA, NA, NA, NA, NA, NA, NA, NA, NA, NA, NA, NA, NA, NA...</w:t>
+      </w:r>
+      <w:r>
+        <w:br/>
+      </w:r>
+      <w:r>
+        <w:rPr>
+          <w:rStyle w:val="VerbatimChar"/>
+        </w:rPr>
+        <w:t xml:space="preserve">## $ br      &lt;int&gt; NA, NA, NA, NA, NA, NA, NA, NA, NA, NA, NA, NA, NA, NA...</w:t>
+      </w:r>
+      <w:r>
+        <w:br/>
+      </w:r>
+      <w:r>
+        <w:rPr>
+          <w:rStyle w:val="VerbatimChar"/>
+        </w:rPr>
+        <w:t xml:space="preserve">## $ b       &lt;int&gt; NA, NA, NA, NA, NA, NA, NA, NA, NA, NA, NA, NA, NA, NA...</w:t>
+      </w:r>
+      <w:r>
+        <w:br/>
+      </w:r>
+      <w:r>
+        <w:rPr>
+          <w:rStyle w:val="VerbatimChar"/>
+        </w:rPr>
+        <w:t xml:space="preserve">## $ c       &lt;int&gt; NA, NA, NA, NA, NA, NA, NA, NA, NA, NA, NA, NA, NA, NA...</w:t>
+      </w:r>
+      <w:r>
+        <w:br/>
+      </w:r>
+      <w:r>
+        <w:rPr>
+          <w:rStyle w:val="VerbatimChar"/>
+        </w:rPr>
+        <w:t xml:space="preserve">## $ p       &lt;int&gt; NA, NA, NA, NA, NA, NA, NA, NA, NA, NA, NA, NA, NA, NA...</w:t>
+      </w:r>
+      <w:r>
+        <w:br/>
+      </w:r>
+      <w:r>
+        <w:rPr>
+          <w:rStyle w:val="VerbatimChar"/>
+        </w:rPr>
+        <w:t xml:space="preserve">## $ g       &lt;int&gt; NA, NA, NA, NA, NA, NA, NA, NA, NA, NA, NA, NA, NA, NA...</w:t>
+      </w:r>
+      <w:r>
+        <w:br/>
+      </w:r>
+      <w:r>
+        <w:rPr>
+          <w:rStyle w:val="VerbatimChar"/>
+        </w:rPr>
+        <w:t xml:space="preserve">## $ s       &lt;int&gt; NA, NA, NA, NA, NA, NA, NA, NA, NA, NA, NA, NA, NA, NA...</w:t>
+      </w:r>
+      <w:r>
+        <w:br/>
+      </w:r>
+      <w:r>
+        <w:rPr>
+          <w:rStyle w:val="VerbatimChar"/>
+        </w:rPr>
+        <w:t xml:space="preserve">## $ silt    &lt;int&gt; NA, NA, NA, NA, NA, NA, NA, NA, NA, NA, NA, NA, NA, NA...</w:t>
+      </w:r>
+      <w:r>
+        <w:br/>
+      </w:r>
+      <w:r>
+        <w:rPr>
+          <w:rStyle w:val="VerbatimChar"/>
+        </w:rPr>
+        <w:t xml:space="preserve">## $ rip     &lt;int&gt; NA, NA, NA, NA, NA, NA, NA, NA, NA, NA, NA, NA, NA, NA...</w:t>
+      </w:r>
+      <w:r>
+        <w:br/>
+      </w:r>
+      <w:r>
+        <w:rPr>
+          <w:rStyle w:val="VerbatimChar"/>
+        </w:rPr>
+        <w:t xml:space="preserve">## $ aqu     &lt;int&gt; NA, NA, NA, NA, NA, NA, NA, NA, NA, NA, NA, NA, NA, NA...</w:t>
+      </w:r>
+      <w:r>
+        <w:br/>
+      </w:r>
+      <w:r>
+        <w:rPr>
+          <w:rStyle w:val="VerbatimChar"/>
+        </w:rPr>
+        <w:t xml:space="preserve">## $ und     &lt;int&gt; NA, NA, NA, NA, NA, NA, NA, NA, NA, NA, NA, NA, NA, NA...</w:t>
+      </w:r>
+      <w:r>
+        <w:br/>
+      </w:r>
+      <w:r>
+        <w:rPr>
+          <w:rStyle w:val="VerbatimChar"/>
+        </w:rPr>
+        <w:t xml:space="preserve">## $ leaf    &lt;int&gt; NA, NA, NA, NA, NA, NA, NA, NA, NA, NA, NA, NA, NA, NA...</w:t>
+      </w:r>
+      <w:r>
+        <w:br/>
+      </w:r>
+      <w:r>
+        <w:rPr>
+          <w:rStyle w:val="VerbatimChar"/>
+        </w:rPr>
+        <w:t xml:space="preserve">## $ comment &lt;fct&gt; Release location after tagging, Release location after...</w:t>
       </w:r>
     </w:p>
     <w:p>
@@ -93,36 +870,60 @@
       </w:pPr>
       <w:r>
         <w:rPr>
-          <w:rStyle w:val="VerbatimChar"/>
-        </w:rPr>
-        <w:t xml:space="preserve">## v tibble  2.1.3     v purrr   0.3.2</w:t>
-      </w:r>
-      <w:r>
-        <w:br/>
-      </w:r>
-      <w:r>
-        <w:rPr>
-          <w:rStyle w:val="VerbatimChar"/>
-        </w:rPr>
-        <w:t xml:space="preserve">## v tidyr   0.8.3     v dplyr   0.8.3</w:t>
-      </w:r>
-      <w:r>
-        <w:br/>
-      </w:r>
-      <w:r>
-        <w:rPr>
-          <w:rStyle w:val="VerbatimChar"/>
-        </w:rPr>
-        <w:t xml:space="preserve">## v readr   1.3.1     v stringr 1.4.0</w:t>
-      </w:r>
-      <w:r>
-        <w:br/>
-      </w:r>
-      <w:r>
-        <w:rPr>
-          <w:rStyle w:val="VerbatimChar"/>
-        </w:rPr>
-        <w:t xml:space="preserve">## v tibble  2.1.3     v forcats 0.4.0</w:t>
+          <w:rStyle w:val="CommentTok"/>
+        </w:rPr>
+        <w:t xml:space="preserve"># no of fish</w:t>
+      </w:r>
+      <w:r>
+        <w:br/>
+      </w:r>
+      <w:r>
+        <w:rPr>
+          <w:rStyle w:val="NormalTok"/>
+        </w:rPr>
+        <w:t xml:space="preserve">  </w:t>
+      </w:r>
+      <w:r>
+        <w:rPr>
+          <w:rStyle w:val="KeywordTok"/>
+        </w:rPr>
+        <w:t xml:space="preserve">count</w:t>
+      </w:r>
+      <w:r>
+        <w:rPr>
+          <w:rStyle w:val="NormalTok"/>
+        </w:rPr>
+        <w:t xml:space="preserve">(</w:t>
+      </w:r>
+      <w:r>
+        <w:rPr>
+          <w:rStyle w:val="KeywordTok"/>
+        </w:rPr>
+        <w:t xml:space="preserve">distinct</w:t>
+      </w:r>
+      <w:r>
+        <w:rPr>
+          <w:rStyle w:val="NormalTok"/>
+        </w:rPr>
+        <w:t xml:space="preserve">(dat, tag), </w:t>
+      </w:r>
+      <w:r>
+        <w:rPr>
+          <w:rStyle w:val="DataTypeTok"/>
+        </w:rPr>
+        <w:t xml:space="preserve">na.rm =</w:t>
+      </w:r>
+      <w:r>
+        <w:rPr>
+          <w:rStyle w:val="NormalTok"/>
+        </w:rPr>
+        <w:t xml:space="preserve"> T) </w:t>
+      </w:r>
+      <w:r>
+        <w:rPr>
+          <w:rStyle w:val="CommentTok"/>
+        </w:rPr>
+        <w:t xml:space="preserve"># sums the number of fish we caught (74)</w:t>
       </w:r>
     </w:p>
     <w:p>
@@ -133,25 +934,34 @@
         <w:rPr>
           <w:rStyle w:val="VerbatimChar"/>
         </w:rPr>
-        <w:t xml:space="preserve">## -- Conflicts ------------------------------------------- tidyverse_conflicts() --</w:t>
-      </w:r>
-      <w:r>
-        <w:br/>
-      </w:r>
-      <w:r>
-        <w:rPr>
-          <w:rStyle w:val="VerbatimChar"/>
-        </w:rPr>
-        <w:t xml:space="preserve">## x dplyr::filter() masks stats::filter()</w:t>
-      </w:r>
-      <w:r>
-        <w:br/>
-      </w:r>
-      <w:r>
-        <w:rPr>
-          <w:rStyle w:val="VerbatimChar"/>
-        </w:rPr>
-        <w:t xml:space="preserve">## x dplyr::lag()    masks stats::lag()</w:t>
+        <w:t xml:space="preserve">## # A tibble: 1 x 2</w:t>
+      </w:r>
+      <w:r>
+        <w:br/>
+      </w:r>
+      <w:r>
+        <w:rPr>
+          <w:rStyle w:val="VerbatimChar"/>
+        </w:rPr>
+        <w:t xml:space="preserve">##   na.rm     n</w:t>
+      </w:r>
+      <w:r>
+        <w:br/>
+      </w:r>
+      <w:r>
+        <w:rPr>
+          <w:rStyle w:val="VerbatimChar"/>
+        </w:rPr>
+        <w:t xml:space="preserve">##   &lt;lgl&gt; &lt;int&gt;</w:t>
+      </w:r>
+      <w:r>
+        <w:br/>
+      </w:r>
+      <w:r>
+        <w:rPr>
+          <w:rStyle w:val="VerbatimChar"/>
+        </w:rPr>
+        <w:t xml:space="preserve">## 1 TRUE     74</w:t>
       </w:r>
     </w:p>
     <w:p>
@@ -160,30 +970,72 @@
       </w:pPr>
       <w:r>
         <w:rPr>
-          <w:rStyle w:val="KeywordTok"/>
-        </w:rPr>
-        <w:t xml:space="preserve">library</w:t>
-      </w:r>
-      <w:r>
-        <w:rPr>
-          <w:rStyle w:val="NormalTok"/>
-        </w:rPr>
-        <w:t xml:space="preserve">(DT)</w:t>
-      </w:r>
-      <w:r>
-        <w:br/>
-      </w:r>
-      <w:r>
-        <w:rPr>
-          <w:rStyle w:val="KeywordTok"/>
-        </w:rPr>
-        <w:t xml:space="preserve">library</w:t>
-      </w:r>
-      <w:r>
-        <w:rPr>
-          <w:rStyle w:val="NormalTok"/>
-        </w:rPr>
-        <w:t xml:space="preserve">(plotly)</w:t>
+          <w:rStyle w:val="CommentTok"/>
+        </w:rPr>
+        <w:t xml:space="preserve"># provides number of "random" sampled points  </w:t>
+      </w:r>
+      <w:r>
+        <w:br/>
+      </w:r>
+      <w:r>
+        <w:rPr>
+          <w:rStyle w:val="NormalTok"/>
+        </w:rPr>
+        <w:t xml:space="preserve">  </w:t>
+      </w:r>
+      <w:r>
+        <w:rPr>
+          <w:rStyle w:val="KeywordTok"/>
+        </w:rPr>
+        <w:t xml:space="preserve">table</w:t>
+      </w:r>
+      <w:r>
+        <w:rPr>
+          <w:rStyle w:val="NormalTok"/>
+        </w:rPr>
+        <w:t xml:space="preserve">(dat</w:t>
+      </w:r>
+      <w:r>
+        <w:rPr>
+          <w:rStyle w:val="OperatorTok"/>
+        </w:rPr>
+        <w:t xml:space="preserve">$</w:t>
+      </w:r>
+      <w:r>
+        <w:rPr>
+          <w:rStyle w:val="NormalTok"/>
+        </w:rPr>
+        <w:t xml:space="preserve">tag, </w:t>
+      </w:r>
+      <w:r>
+        <w:rPr>
+          <w:rStyle w:val="DataTypeTok"/>
+        </w:rPr>
+        <w:t xml:space="preserve">exclude =</w:t>
+      </w:r>
+      <w:r>
+        <w:rPr>
+          <w:rStyle w:val="NormalTok"/>
+        </w:rPr>
+        <w:t xml:space="preserve"> </w:t>
+      </w:r>
+      <w:r>
+        <w:rPr>
+          <w:rStyle w:val="OtherTok"/>
+        </w:rPr>
+        <w:t xml:space="preserve">NULL</w:t>
+      </w:r>
+      <w:r>
+        <w:rPr>
+          <w:rStyle w:val="NormalTok"/>
+        </w:rPr>
+        <w:t xml:space="preserve">) </w:t>
+      </w:r>
+      <w:r>
+        <w:rPr>
+          <w:rStyle w:val="CommentTok"/>
+        </w:rPr>
+        <w:t xml:space="preserve"># counts all the fish and </w:t>
       </w:r>
     </w:p>
     <w:p>
@@ -203,7 +1055,142 @@
         <w:rPr>
           <w:rStyle w:val="VerbatimChar"/>
         </w:rPr>
-        <w:t xml:space="preserve">## Attaching package: 'plotly'</w:t>
+        <w:t xml:space="preserve">## 303958 304487 304497 304659 304681 305043 305079 305280 305512 305825 </w:t>
+      </w:r>
+      <w:r>
+        <w:br/>
+      </w:r>
+      <w:r>
+        <w:rPr>
+          <w:rStyle w:val="VerbatimChar"/>
+        </w:rPr>
+        <w:t xml:space="preserve">##      1      3      4      1      1      3      3     11      2      1 </w:t>
+      </w:r>
+      <w:r>
+        <w:br/>
+      </w:r>
+      <w:r>
+        <w:rPr>
+          <w:rStyle w:val="VerbatimChar"/>
+        </w:rPr>
+        <w:t xml:space="preserve">## 305892 305901 305973 305997 306028 306224 306236 306346 306750 385464 </w:t>
+      </w:r>
+      <w:r>
+        <w:br/>
+      </w:r>
+      <w:r>
+        <w:rPr>
+          <w:rStyle w:val="VerbatimChar"/>
+        </w:rPr>
+        <w:t xml:space="preserve">##      4      5      2      1      3     10      7      7      6     10 </w:t>
+      </w:r>
+      <w:r>
+        <w:br/>
+      </w:r>
+      <w:r>
+        <w:rPr>
+          <w:rStyle w:val="VerbatimChar"/>
+        </w:rPr>
+        <w:t xml:space="preserve">## 385725 385905 386103 386790 386869 387435 387550 387726 387779 387898 </w:t>
+      </w:r>
+      <w:r>
+        <w:br/>
+      </w:r>
+      <w:r>
+        <w:rPr>
+          <w:rStyle w:val="VerbatimChar"/>
+        </w:rPr>
+        <w:t xml:space="preserve">##      3     12      5      5      4      3     14      1      6      8 </w:t>
+      </w:r>
+      <w:r>
+        <w:br/>
+      </w:r>
+      <w:r>
+        <w:rPr>
+          <w:rStyle w:val="VerbatimChar"/>
+        </w:rPr>
+        <w:t xml:space="preserve">## 387933 388116 394260 394546 394587 394605 394969 395226 395345 395373 </w:t>
+      </w:r>
+      <w:r>
+        <w:br/>
+      </w:r>
+      <w:r>
+        <w:rPr>
+          <w:rStyle w:val="VerbatimChar"/>
+        </w:rPr>
+        <w:t xml:space="preserve">##      3      4      6      3      5      5      4      8      4      1 </w:t>
+      </w:r>
+      <w:r>
+        <w:br/>
+      </w:r>
+      <w:r>
+        <w:rPr>
+          <w:rStyle w:val="VerbatimChar"/>
+        </w:rPr>
+        <w:t xml:space="preserve">## 395410 395824 396010 396044 396174 396502 396580 396601 396705 396894 </w:t>
+      </w:r>
+      <w:r>
+        <w:br/>
+      </w:r>
+      <w:r>
+        <w:rPr>
+          <w:rStyle w:val="VerbatimChar"/>
+        </w:rPr>
+        <w:t xml:space="preserve">##      3      1      3      3      6      2      1      2      1      1 </w:t>
+      </w:r>
+      <w:r>
+        <w:br/>
+      </w:r>
+      <w:r>
+        <w:rPr>
+          <w:rStyle w:val="VerbatimChar"/>
+        </w:rPr>
+        <w:t xml:space="preserve">## 396941 396966 397048 397049 397419 397443 397557 397744 398343 398543 </w:t>
+      </w:r>
+      <w:r>
+        <w:br/>
+      </w:r>
+      <w:r>
+        <w:rPr>
+          <w:rStyle w:val="VerbatimChar"/>
+        </w:rPr>
+        <w:t xml:space="preserve">##      7      2      6     16      4      6      6      1      2     10 </w:t>
+      </w:r>
+      <w:r>
+        <w:br/>
+      </w:r>
+      <w:r>
+        <w:rPr>
+          <w:rStyle w:val="VerbatimChar"/>
+        </w:rPr>
+        <w:t xml:space="preserve">## 398802 398913 399607 400116 400288 400526 400946 401032 401097 401858 </w:t>
+      </w:r>
+      <w:r>
+        <w:br/>
+      </w:r>
+      <w:r>
+        <w:rPr>
+          <w:rStyle w:val="VerbatimChar"/>
+        </w:rPr>
+        <w:t xml:space="preserve">##      1      1      6     11      8      4      1     10     10      3 </w:t>
+      </w:r>
+      <w:r>
+        <w:br/>
+      </w:r>
+      <w:r>
+        <w:rPr>
+          <w:rStyle w:val="VerbatimChar"/>
+        </w:rPr>
+        <w:t xml:space="preserve">## 402162 402369 403424   &lt;NA&gt; </w:t>
+      </w:r>
+      <w:r>
+        <w:br/>
+      </w:r>
+      <w:r>
+        <w:rPr>
+          <w:rStyle w:val="VerbatimChar"/>
+        </w:rPr>
+        <w:t xml:space="preserve">##      8      3      5   1075</w:t>
       </w:r>
     </w:p>
     <w:p>
@@ -212,13 +1199,75 @@
       </w:pPr>
       <w:r>
         <w:rPr>
-          <w:rStyle w:val="VerbatimChar"/>
-        </w:rPr>
-        <w:t xml:space="preserve">## The following object is masked from 'package:ggplot2':</w:t>
-      </w:r>
-      <w:r>
-        <w:br/>
-      </w:r>
+          <w:rStyle w:val="NormalTok"/>
+        </w:rPr>
+        <w:t xml:space="preserve">  </w:t>
+      </w:r>
+      <w:r>
+        <w:rPr>
+          <w:rStyle w:val="KeywordTok"/>
+        </w:rPr>
+        <w:t xml:space="preserve">table</w:t>
+      </w:r>
+      <w:r>
+        <w:rPr>
+          <w:rStyle w:val="NormalTok"/>
+        </w:rPr>
+        <w:t xml:space="preserve">(</w:t>
+      </w:r>
+      <w:r>
+        <w:rPr>
+          <w:rStyle w:val="KeywordTok"/>
+        </w:rPr>
+        <w:t xml:space="preserve">table</w:t>
+      </w:r>
+      <w:r>
+        <w:rPr>
+          <w:rStyle w:val="NormalTok"/>
+        </w:rPr>
+        <w:t xml:space="preserve">(dat</w:t>
+      </w:r>
+      <w:r>
+        <w:rPr>
+          <w:rStyle w:val="OperatorTok"/>
+        </w:rPr>
+        <w:t xml:space="preserve">$</w:t>
+      </w:r>
+      <w:r>
+        <w:rPr>
+          <w:rStyle w:val="NormalTok"/>
+        </w:rPr>
+        <w:t xml:space="preserve">tag, </w:t>
+      </w:r>
+      <w:r>
+        <w:rPr>
+          <w:rStyle w:val="DataTypeTok"/>
+        </w:rPr>
+        <w:t xml:space="preserve">exclude =</w:t>
+      </w:r>
+      <w:r>
+        <w:rPr>
+          <w:rStyle w:val="NormalTok"/>
+        </w:rPr>
+        <w:t xml:space="preserve"> </w:t>
+      </w:r>
+      <w:r>
+        <w:rPr>
+          <w:rStyle w:val="OtherTok"/>
+        </w:rPr>
+        <w:t xml:space="preserve">NULL</w:t>
+      </w:r>
+      <w:r>
+        <w:rPr>
+          <w:rStyle w:val="NormalTok"/>
+        </w:rPr>
+        <w:t xml:space="preserve">))</w:t>
+      </w:r>
+    </w:p>
+    <w:p>
+      <w:pPr>
+        <w:pStyle w:val="SourceCode"/>
+      </w:pPr>
       <w:r>
         <w:rPr>
           <w:rStyle w:val="VerbatimChar"/>
@@ -232,7 +1281,16 @@
         <w:rPr>
           <w:rStyle w:val="VerbatimChar"/>
         </w:rPr>
-        <w:t xml:space="preserve">##     last_plot</w:t>
+        <w:t xml:space="preserve">##    1    2    3    4    5    6    7    8   10   11   12   14   16 1075 </w:t>
+      </w:r>
+      <w:r>
+        <w:br/>
+      </w:r>
+      <w:r>
+        <w:rPr>
+          <w:rStyle w:val="VerbatimChar"/>
+        </w:rPr>
+        <w:t xml:space="preserve">##   15    6   13    8    6    8    3    4    5    2    1    1    1    1</w:t>
       </w:r>
     </w:p>
     <w:p>
@@ -241,13 +1299,230 @@
       </w:pPr>
       <w:r>
         <w:rPr>
-          <w:rStyle w:val="VerbatimChar"/>
-        </w:rPr>
-        <w:t xml:space="preserve">## The following object is masked from 'package:stats':</w:t>
-      </w:r>
-      <w:r>
-        <w:br/>
-      </w:r>
+          <w:rStyle w:val="NormalTok"/>
+        </w:rPr>
+        <w:t xml:space="preserve">  </w:t>
+      </w:r>
+      <w:r>
+        <w:rPr>
+          <w:rStyle w:val="KeywordTok"/>
+        </w:rPr>
+        <w:t xml:space="preserve">barplot</w:t>
+      </w:r>
+      <w:r>
+        <w:rPr>
+          <w:rStyle w:val="NormalTok"/>
+        </w:rPr>
+        <w:t xml:space="preserve">(</w:t>
+      </w:r>
+      <w:r>
+        <w:rPr>
+          <w:rStyle w:val="KeywordTok"/>
+        </w:rPr>
+        <w:t xml:space="preserve">table</w:t>
+      </w:r>
+      <w:r>
+        <w:rPr>
+          <w:rStyle w:val="NormalTok"/>
+        </w:rPr>
+        <w:t xml:space="preserve">(dat</w:t>
+      </w:r>
+      <w:r>
+        <w:rPr>
+          <w:rStyle w:val="OperatorTok"/>
+        </w:rPr>
+        <w:t xml:space="preserve">$</w:t>
+      </w:r>
+      <w:r>
+        <w:rPr>
+          <w:rStyle w:val="NormalTok"/>
+        </w:rPr>
+        <w:t xml:space="preserve">tag)) </w:t>
+      </w:r>
+      <w:r>
+        <w:rPr>
+          <w:rStyle w:val="CommentTok"/>
+        </w:rPr>
+        <w:t xml:space="preserve"># individual fish by tag number by frequency</w:t>
+      </w:r>
+    </w:p>
+    <w:p>
+      <w:pPr>
+        <w:pStyle w:val="FirstParagraph"/>
+      </w:pPr>
+      <w:r>
+        <w:drawing>
+          <wp:inline>
+            <wp:extent cx="4620126" cy="3696101"/>
+            <wp:effectExtent b="0" l="0" r="0" t="0"/>
+            <wp:docPr descr="" title="" id="1" name="Picture"/>
+            <a:graphic>
+              <a:graphicData uri="http://schemas.openxmlformats.org/drawingml/2006/picture">
+                <pic:pic>
+                  <pic:nvPicPr>
+                    <pic:cNvPr descr="week1_files/figure-docx/unnamed-chunk-2-1.png" id="0" name="Picture"/>
+                    <pic:cNvPicPr>
+                      <a:picLocks noChangeArrowheads="1" noChangeAspect="1"/>
+                    </pic:cNvPicPr>
+                  </pic:nvPicPr>
+                  <pic:blipFill>
+                    <a:blip r:embed="rId22"/>
+                    <a:stretch>
+                      <a:fillRect/>
+                    </a:stretch>
+                  </pic:blipFill>
+                  <pic:spPr bwMode="auto">
+                    <a:xfrm>
+                      <a:off x="0" y="0"/>
+                      <a:ext cx="4620126" cy="3696101"/>
+                    </a:xfrm>
+                    <a:prstGeom prst="rect">
+                      <a:avLst/>
+                    </a:prstGeom>
+                    <a:noFill/>
+                    <a:ln w="9525">
+                      <a:noFill/>
+                      <a:headEnd/>
+                      <a:tailEnd/>
+                    </a:ln>
+                  </pic:spPr>
+                </pic:pic>
+              </a:graphicData>
+            </a:graphic>
+          </wp:inline>
+        </w:drawing>
+      </w:r>
+    </w:p>
+    <w:p>
+      <w:pPr>
+        <w:pStyle w:val="SourceCode"/>
+      </w:pPr>
+      <w:r>
+        <w:rPr>
+          <w:rStyle w:val="NormalTok"/>
+        </w:rPr>
+        <w:t xml:space="preserve">  </w:t>
+      </w:r>
+      <w:r>
+        <w:rPr>
+          <w:rStyle w:val="KeywordTok"/>
+        </w:rPr>
+        <w:t xml:space="preserve">sum</w:t>
+      </w:r>
+      <w:r>
+        <w:rPr>
+          <w:rStyle w:val="NormalTok"/>
+        </w:rPr>
+        <w:t xml:space="preserve">(</w:t>
+      </w:r>
+      <w:r>
+        <w:rPr>
+          <w:rStyle w:val="KeywordTok"/>
+        </w:rPr>
+        <w:t xml:space="preserve">table</w:t>
+      </w:r>
+      <w:r>
+        <w:rPr>
+          <w:rStyle w:val="NormalTok"/>
+        </w:rPr>
+        <w:t xml:space="preserve">(</w:t>
+      </w:r>
+      <w:r>
+        <w:rPr>
+          <w:rStyle w:val="KeywordTok"/>
+        </w:rPr>
+        <w:t xml:space="preserve">table</w:t>
+      </w:r>
+      <w:r>
+        <w:rPr>
+          <w:rStyle w:val="NormalTok"/>
+        </w:rPr>
+        <w:t xml:space="preserve">(dat</w:t>
+      </w:r>
+      <w:r>
+        <w:rPr>
+          <w:rStyle w:val="OperatorTok"/>
+        </w:rPr>
+        <w:t xml:space="preserve">$</w:t>
+      </w:r>
+      <w:r>
+        <w:rPr>
+          <w:rStyle w:val="NormalTok"/>
+        </w:rPr>
+        <w:t xml:space="preserve">tag)))</w:t>
+      </w:r>
+    </w:p>
+    <w:p>
+      <w:pPr>
+        <w:pStyle w:val="SourceCode"/>
+      </w:pPr>
+      <w:r>
+        <w:rPr>
+          <w:rStyle w:val="VerbatimChar"/>
+        </w:rPr>
+        <w:t xml:space="preserve">## [1] 73</w:t>
+      </w:r>
+    </w:p>
+    <w:p>
+      <w:pPr>
+        <w:pStyle w:val="SourceCode"/>
+      </w:pPr>
+      <w:r>
+        <w:rPr>
+          <w:rStyle w:val="CommentTok"/>
+        </w:rPr>
+        <w:t xml:space="preserve"># base r language:</w:t>
+      </w:r>
+      <w:r>
+        <w:br/>
+      </w:r>
+      <w:r>
+        <w:rPr>
+          <w:rStyle w:val="NormalTok"/>
+        </w:rPr>
+        <w:t xml:space="preserve">  </w:t>
+      </w:r>
+      <w:r>
+        <w:rPr>
+          <w:rStyle w:val="KeywordTok"/>
+        </w:rPr>
+        <w:t xml:space="preserve">table</w:t>
+      </w:r>
+      <w:r>
+        <w:rPr>
+          <w:rStyle w:val="NormalTok"/>
+        </w:rPr>
+        <w:t xml:space="preserve">(</w:t>
+      </w:r>
+      <w:r>
+        <w:rPr>
+          <w:rStyle w:val="KeywordTok"/>
+        </w:rPr>
+        <w:t xml:space="preserve">is.na</w:t>
+      </w:r>
+      <w:r>
+        <w:rPr>
+          <w:rStyle w:val="NormalTok"/>
+        </w:rPr>
+        <w:t xml:space="preserve">(dat</w:t>
+      </w:r>
+      <w:r>
+        <w:rPr>
+          <w:rStyle w:val="OperatorTok"/>
+        </w:rPr>
+        <w:t xml:space="preserve">$</w:t>
+      </w:r>
+      <w:r>
+        <w:rPr>
+          <w:rStyle w:val="NormalTok"/>
+        </w:rPr>
+        <w:t xml:space="preserve">tag))</w:t>
+      </w:r>
+    </w:p>
+    <w:p>
+      <w:pPr>
+        <w:pStyle w:val="SourceCode"/>
+      </w:pPr>
       <w:r>
         <w:rPr>
           <w:rStyle w:val="VerbatimChar"/>
@@ -261,7 +1536,16 @@
         <w:rPr>
           <w:rStyle w:val="VerbatimChar"/>
         </w:rPr>
-        <w:t xml:space="preserve">##     filter</w:t>
+        <w:t xml:space="preserve">## FALSE  TRUE </w:t>
+      </w:r>
+      <w:r>
+        <w:br/>
+      </w:r>
+      <w:r>
+        <w:rPr>
+          <w:rStyle w:val="VerbatimChar"/>
+        </w:rPr>
+        <w:t xml:space="preserve">##   343  1075</w:t>
       </w:r>
     </w:p>
     <w:p>
@@ -270,13 +1554,277 @@
       </w:pPr>
       <w:r>
         <w:rPr>
-          <w:rStyle w:val="VerbatimChar"/>
-        </w:rPr>
-        <w:t xml:space="preserve">## The following object is masked from 'package:graphics':</w:t>
-      </w:r>
-      <w:r>
-        <w:br/>
-      </w:r>
+          <w:rStyle w:val="CommentTok"/>
+        </w:rPr>
+        <w:t xml:space="preserve"># number of fish observations by non-fish observations  </w:t>
+      </w:r>
+      <w:r>
+        <w:br/>
+      </w:r>
+      <w:r>
+        <w:rPr>
+          <w:rStyle w:val="NormalTok"/>
+        </w:rPr>
+        <w:t xml:space="preserve">  dat </w:t>
+      </w:r>
+      <w:r>
+        <w:rPr>
+          <w:rStyle w:val="OperatorTok"/>
+        </w:rPr>
+        <w:t xml:space="preserve">%&gt;%</w:t>
+      </w:r>
+      <w:r>
+        <w:rPr>
+          <w:rStyle w:val="StringTok"/>
+        </w:rPr>
+        <w:t xml:space="preserve"> </w:t>
+      </w:r>
+      <w:r>
+        <w:rPr>
+          <w:rStyle w:val="KeywordTok"/>
+        </w:rPr>
+        <w:t xml:space="preserve">group_by</w:t>
+      </w:r>
+      <w:r>
+        <w:rPr>
+          <w:rStyle w:val="NormalTok"/>
+        </w:rPr>
+        <w:t xml:space="preserve">(</w:t>
+      </w:r>
+      <w:r>
+        <w:rPr>
+          <w:rStyle w:val="KeywordTok"/>
+        </w:rPr>
+        <w:t xml:space="preserve">is.na</w:t>
+      </w:r>
+      <w:r>
+        <w:rPr>
+          <w:rStyle w:val="NormalTok"/>
+        </w:rPr>
+        <w:t xml:space="preserve">(tag)) </w:t>
+      </w:r>
+      <w:r>
+        <w:rPr>
+          <w:rStyle w:val="OperatorTok"/>
+        </w:rPr>
+        <w:t xml:space="preserve">%&gt;%</w:t>
+      </w:r>
+      <w:r>
+        <w:br/>
+      </w:r>
+      <w:r>
+        <w:rPr>
+          <w:rStyle w:val="StringTok"/>
+        </w:rPr>
+        <w:t xml:space="preserve">          </w:t>
+      </w:r>
+      <w:r>
+        <w:rPr>
+          <w:rStyle w:val="KeywordTok"/>
+        </w:rPr>
+        <w:t xml:space="preserve">summarise</w:t>
+      </w:r>
+      <w:r>
+        <w:rPr>
+          <w:rStyle w:val="NormalTok"/>
+        </w:rPr>
+        <w:t xml:space="preserve">(</w:t>
+      </w:r>
+      <w:r>
+        <w:rPr>
+          <w:rStyle w:val="DataTypeTok"/>
+        </w:rPr>
+        <w:t xml:space="preserve">n =</w:t>
+      </w:r>
+      <w:r>
+        <w:rPr>
+          <w:rStyle w:val="NormalTok"/>
+        </w:rPr>
+        <w:t xml:space="preserve"> </w:t>
+      </w:r>
+      <w:r>
+        <w:rPr>
+          <w:rStyle w:val="KeywordTok"/>
+        </w:rPr>
+        <w:t xml:space="preserve">n</w:t>
+      </w:r>
+      <w:r>
+        <w:rPr>
+          <w:rStyle w:val="NormalTok"/>
+        </w:rPr>
+        <w:t xml:space="preserve">())</w:t>
+      </w:r>
+    </w:p>
+    <w:p>
+      <w:pPr>
+        <w:pStyle w:val="SourceCode"/>
+      </w:pPr>
+      <w:r>
+        <w:rPr>
+          <w:rStyle w:val="VerbatimChar"/>
+        </w:rPr>
+        <w:t xml:space="preserve">## # A tibble: 2 x 2</w:t>
+      </w:r>
+      <w:r>
+        <w:br/>
+      </w:r>
+      <w:r>
+        <w:rPr>
+          <w:rStyle w:val="VerbatimChar"/>
+        </w:rPr>
+        <w:t xml:space="preserve">##   `is.na(tag)`     n</w:t>
+      </w:r>
+      <w:r>
+        <w:br/>
+      </w:r>
+      <w:r>
+        <w:rPr>
+          <w:rStyle w:val="VerbatimChar"/>
+        </w:rPr>
+        <w:t xml:space="preserve">##   &lt;lgl&gt;        &lt;int&gt;</w:t>
+      </w:r>
+      <w:r>
+        <w:br/>
+      </w:r>
+      <w:r>
+        <w:rPr>
+          <w:rStyle w:val="VerbatimChar"/>
+        </w:rPr>
+        <w:t xml:space="preserve">## 1 FALSE          343</w:t>
+      </w:r>
+      <w:r>
+        <w:br/>
+      </w:r>
+      <w:r>
+        <w:rPr>
+          <w:rStyle w:val="VerbatimChar"/>
+        </w:rPr>
+        <w:t xml:space="preserve">## 2 TRUE          1075</w:t>
+      </w:r>
+    </w:p>
+    <w:p>
+      <w:pPr>
+        <w:pStyle w:val="SourceCode"/>
+      </w:pPr>
+      <w:r>
+        <w:rPr>
+          <w:rStyle w:val="CommentTok"/>
+        </w:rPr>
+        <w:t xml:space="preserve"># base r language: mean(dat$tag)</w:t>
+      </w:r>
+      <w:r>
+        <w:br/>
+      </w:r>
+      <w:r>
+        <w:rPr>
+          <w:rStyle w:val="CommentTok"/>
+        </w:rPr>
+        <w:t xml:space="preserve"># tidyverse: dat %&gt;% mean(tag)</w:t>
+      </w:r>
+      <w:r>
+        <w:br/>
+      </w:r>
+      <w:r>
+        <w:rPr>
+          <w:rStyle w:val="NormalTok"/>
+        </w:rPr>
+        <w:t xml:space="preserve">  </w:t>
+      </w:r>
+      <w:r>
+        <w:br/>
+      </w:r>
+      <w:r>
+        <w:rPr>
+          <w:rStyle w:val="CommentTok"/>
+        </w:rPr>
+        <w:t xml:space="preserve">#   Do they prefer boulders?</w:t>
+      </w:r>
+      <w:r>
+        <w:br/>
+      </w:r>
+      <w:r>
+        <w:rPr>
+          <w:rStyle w:val="NormalTok"/>
+        </w:rPr>
+        <w:t xml:space="preserve">  </w:t>
+      </w:r>
+      <w:r>
+        <w:br/>
+      </w:r>
+      <w:r>
+        <w:rPr>
+          <w:rStyle w:val="NormalTok"/>
+        </w:rPr>
+        <w:t xml:space="preserve">  </w:t>
+      </w:r>
+      <w:r>
+        <w:rPr>
+          <w:rStyle w:val="CommentTok"/>
+        </w:rPr>
+        <w:t xml:space="preserve">##assumed to be in same pass</w:t>
+      </w:r>
+      <w:r>
+        <w:br/>
+      </w:r>
+      <w:r>
+        <w:rPr>
+          <w:rStyle w:val="NormalTok"/>
+        </w:rPr>
+        <w:t xml:space="preserve">  </w:t>
+      </w:r>
+      <w:r>
+        <w:rPr>
+          <w:rStyle w:val="CommentTok"/>
+        </w:rPr>
+        <w:t xml:space="preserve"># second pass = distrubed</w:t>
+      </w:r>
+      <w:r>
+        <w:br/>
+      </w:r>
+      <w:r>
+        <w:rPr>
+          <w:rStyle w:val="NormalTok"/>
+        </w:rPr>
+        <w:t xml:space="preserve">  </w:t>
+      </w:r>
+      <w:r>
+        <w:br/>
+      </w:r>
+      <w:r>
+        <w:rPr>
+          <w:rStyle w:val="NormalTok"/>
+        </w:rPr>
+        <w:t xml:space="preserve">  </w:t>
+      </w:r>
+      <w:r>
+        <w:rPr>
+          <w:rStyle w:val="KeywordTok"/>
+        </w:rPr>
+        <w:t xml:space="preserve">table</w:t>
+      </w:r>
+      <w:r>
+        <w:rPr>
+          <w:rStyle w:val="NormalTok"/>
+        </w:rPr>
+        <w:t xml:space="preserve">(dat</w:t>
+      </w:r>
+      <w:r>
+        <w:rPr>
+          <w:rStyle w:val="OperatorTok"/>
+        </w:rPr>
+        <w:t xml:space="preserve">$</w:t>
+      </w:r>
+      <w:r>
+        <w:rPr>
+          <w:rStyle w:val="NormalTok"/>
+        </w:rPr>
+        <w:t xml:space="preserve">pass)</w:t>
+      </w:r>
+    </w:p>
+    <w:p>
+      <w:pPr>
+        <w:pStyle w:val="SourceCode"/>
+      </w:pPr>
       <w:r>
         <w:rPr>
           <w:rStyle w:val="VerbatimChar"/>
@@ -290,18 +1838,17 @@
         <w:rPr>
           <w:rStyle w:val="VerbatimChar"/>
         </w:rPr>
-        <w:t xml:space="preserve">##     layout</w:t>
-      </w:r>
-    </w:p>
-    <w:p>
-      <w:pPr>
-        <w:pStyle w:val="Heading2"/>
-      </w:pPr>
-      <w:bookmarkStart w:id="20" w:name="data-import"/>
-      <w:r>
-        <w:t xml:space="preserve">Data import</w:t>
-      </w:r>
-      <w:bookmarkEnd w:id="20"/>
+        <w:t xml:space="preserve">##           1     2 night </w:t>
+      </w:r>
+      <w:r>
+        <w:br/>
+      </w:r>
+      <w:r>
+        <w:rPr>
+          <w:rStyle w:val="VerbatimChar"/>
+        </w:rPr>
+        <w:t xml:space="preserve">##  1075   230   112     1</w:t>
+      </w:r>
     </w:p>
     <w:p>
       <w:pPr>
@@ -311,7 +1858,61 @@
         <w:rPr>
           <w:rStyle w:val="NormalTok"/>
         </w:rPr>
-        <w:t xml:space="preserve">dat &lt;-</w:t>
+        <w:t xml:space="preserve">  </w:t>
+      </w:r>
+      <w:r>
+        <w:rPr>
+          <w:rStyle w:val="CommentTok"/>
+        </w:rPr>
+        <w:t xml:space="preserve"># hist(dat$br, breaks = 30)</w:t>
+      </w:r>
+      <w:r>
+        <w:br/>
+      </w:r>
+      <w:r>
+        <w:rPr>
+          <w:rStyle w:val="NormalTok"/>
+        </w:rPr>
+        <w:t xml:space="preserve">  </w:t>
+      </w:r>
+      <w:r>
+        <w:br/>
+      </w:r>
+      <w:r>
+        <w:rPr>
+          <w:rStyle w:val="NormalTok"/>
+        </w:rPr>
+        <w:t xml:space="preserve">  </w:t>
+      </w:r>
+      <w:r>
+        <w:rPr>
+          <w:rStyle w:val="CommentTok"/>
+        </w:rPr>
+        <w:t xml:space="preserve">#NA  = zero</w:t>
+      </w:r>
+      <w:r>
+        <w:br/>
+      </w:r>
+      <w:r>
+        <w:rPr>
+          <w:rStyle w:val="NormalTok"/>
+        </w:rPr>
+        <w:t xml:space="preserve">  </w:t>
+      </w:r>
+      <w:r>
+        <w:rPr>
+          <w:rStyle w:val="CommentTok"/>
+        </w:rPr>
+        <w:t xml:space="preserve">#hadley drama</w:t>
+      </w:r>
+      <w:r>
+        <w:br/>
+      </w:r>
+      <w:r>
+        <w:rPr>
+          <w:rStyle w:val="NormalTok"/>
+        </w:rPr>
+        <w:t xml:space="preserve">  dat1 &lt;-</w:t>
       </w:r>
       <w:r>
         <w:rPr>
@@ -321,9 +1922,30 @@
       </w:r>
       <w:r>
         <w:rPr>
-          <w:rStyle w:val="KeywordTok"/>
-        </w:rPr>
-        <w:t xml:space="preserve">read_csv</w:t>
+          <w:rStyle w:val="NormalTok"/>
+        </w:rPr>
+        <w:t xml:space="preserve">dat </w:t>
+      </w:r>
+      <w:r>
+        <w:rPr>
+          <w:rStyle w:val="OperatorTok"/>
+        </w:rPr>
+        <w:t xml:space="preserve">%&gt;%</w:t>
+      </w:r>
+      <w:r>
+        <w:br/>
+      </w:r>
+      <w:r>
+        <w:rPr>
+          <w:rStyle w:val="StringTok"/>
+        </w:rPr>
+        <w:t xml:space="preserve">    </w:t>
+      </w:r>
+      <w:r>
+        <w:rPr>
+          <w:rStyle w:val="KeywordTok"/>
+        </w:rPr>
+        <w:t xml:space="preserve">mutate_at</w:t>
       </w:r>
       <w:r>
         <w:rPr>
@@ -333,9 +1955,573 @@
       </w:r>
       <w:r>
         <w:rPr>
+          <w:rStyle w:val="KeywordTok"/>
+        </w:rPr>
+        <w:t xml:space="preserve">vars</w:t>
+      </w:r>
+      <w:r>
+        <w:rPr>
+          <w:rStyle w:val="NormalTok"/>
+        </w:rPr>
+        <w:t xml:space="preserve">(br</w:t>
+      </w:r>
+      <w:r>
+        <w:rPr>
+          <w:rStyle w:val="OperatorTok"/>
+        </w:rPr>
+        <w:t xml:space="preserve">:</w:t>
+      </w:r>
+      <w:r>
+        <w:rPr>
+          <w:rStyle w:val="NormalTok"/>
+        </w:rPr>
+        <w:t xml:space="preserve">silt),</w:t>
+      </w:r>
+      <w:r>
+        <w:rPr>
+          <w:rStyle w:val="KeywordTok"/>
+        </w:rPr>
+        <w:t xml:space="preserve">funs</w:t>
+      </w:r>
+      <w:r>
+        <w:rPr>
+          <w:rStyle w:val="NormalTok"/>
+        </w:rPr>
+        <w:t xml:space="preserve">(</w:t>
+      </w:r>
+      <w:r>
+        <w:rPr>
+          <w:rStyle w:val="KeywordTok"/>
+        </w:rPr>
+        <w:t xml:space="preserve">replace</w:t>
+      </w:r>
+      <w:r>
+        <w:rPr>
+          <w:rStyle w:val="NormalTok"/>
+        </w:rPr>
+        <w:t xml:space="preserve">(.,</w:t>
+      </w:r>
+      <w:r>
+        <w:rPr>
+          <w:rStyle w:val="KeywordTok"/>
+        </w:rPr>
+        <w:t xml:space="preserve">is.na</w:t>
+      </w:r>
+      <w:r>
+        <w:rPr>
+          <w:rStyle w:val="NormalTok"/>
+        </w:rPr>
+        <w:t xml:space="preserve">(.),</w:t>
+      </w:r>
+      <w:r>
+        <w:rPr>
+          <w:rStyle w:val="DecValTok"/>
+        </w:rPr>
+        <w:t xml:space="preserve">0</w:t>
+      </w:r>
+      <w:r>
+        <w:rPr>
+          <w:rStyle w:val="NormalTok"/>
+        </w:rPr>
+        <w:t xml:space="preserve">)))</w:t>
+      </w:r>
+    </w:p>
+    <w:p>
+      <w:pPr>
+        <w:pStyle w:val="SourceCode"/>
+      </w:pPr>
+      <w:r>
+        <w:rPr>
+          <w:rStyle w:val="VerbatimChar"/>
+        </w:rPr>
+        <w:t xml:space="preserve">## Warning: funs() is soft deprecated as of dplyr 0.8.0</w:t>
+      </w:r>
+      <w:r>
+        <w:br/>
+      </w:r>
+      <w:r>
+        <w:rPr>
+          <w:rStyle w:val="VerbatimChar"/>
+        </w:rPr>
+        <w:t xml:space="preserve">## Please use a list of either functions or lambdas: </w:t>
+      </w:r>
+      <w:r>
+        <w:br/>
+      </w:r>
+      <w:r>
+        <w:rPr>
+          <w:rStyle w:val="VerbatimChar"/>
+        </w:rPr>
+        <w:t xml:space="preserve">## </w:t>
+      </w:r>
+      <w:r>
+        <w:br/>
+      </w:r>
+      <w:r>
+        <w:rPr>
+          <w:rStyle w:val="VerbatimChar"/>
+        </w:rPr>
+        <w:t xml:space="preserve">##   # Simple named list: </w:t>
+      </w:r>
+      <w:r>
+        <w:br/>
+      </w:r>
+      <w:r>
+        <w:rPr>
+          <w:rStyle w:val="VerbatimChar"/>
+        </w:rPr>
+        <w:t xml:space="preserve">##   list(mean = mean, median = median)</w:t>
+      </w:r>
+      <w:r>
+        <w:br/>
+      </w:r>
+      <w:r>
+        <w:rPr>
+          <w:rStyle w:val="VerbatimChar"/>
+        </w:rPr>
+        <w:t xml:space="preserve">## </w:t>
+      </w:r>
+      <w:r>
+        <w:br/>
+      </w:r>
+      <w:r>
+        <w:rPr>
+          <w:rStyle w:val="VerbatimChar"/>
+        </w:rPr>
+        <w:t xml:space="preserve">##   # Auto named with `tibble::lst()`: </w:t>
+      </w:r>
+      <w:r>
+        <w:br/>
+      </w:r>
+      <w:r>
+        <w:rPr>
+          <w:rStyle w:val="VerbatimChar"/>
+        </w:rPr>
+        <w:t xml:space="preserve">##   tibble::lst(mean, median)</w:t>
+      </w:r>
+      <w:r>
+        <w:br/>
+      </w:r>
+      <w:r>
+        <w:rPr>
+          <w:rStyle w:val="VerbatimChar"/>
+        </w:rPr>
+        <w:t xml:space="preserve">## </w:t>
+      </w:r>
+      <w:r>
+        <w:br/>
+      </w:r>
+      <w:r>
+        <w:rPr>
+          <w:rStyle w:val="VerbatimChar"/>
+        </w:rPr>
+        <w:t xml:space="preserve">##   # Using lambdas</w:t>
+      </w:r>
+      <w:r>
+        <w:br/>
+      </w:r>
+      <w:r>
+        <w:rPr>
+          <w:rStyle w:val="VerbatimChar"/>
+        </w:rPr>
+        <w:t xml:space="preserve">##   list(~ mean(., trim = .2), ~ median(., na.rm = TRUE))</w:t>
+      </w:r>
+      <w:r>
+        <w:br/>
+      </w:r>
+      <w:r>
+        <w:rPr>
+          <w:rStyle w:val="VerbatimChar"/>
+        </w:rPr>
+        <w:t xml:space="preserve">## This warning is displayed once per session.</w:t>
+      </w:r>
+    </w:p>
+    <w:p>
+      <w:pPr>
+        <w:pStyle w:val="SourceCode"/>
+      </w:pPr>
+      <w:r>
+        <w:rPr>
+          <w:rStyle w:val="NormalTok"/>
+        </w:rPr>
+        <w:t xml:space="preserve">  </w:t>
+      </w:r>
+      <w:r>
+        <w:rPr>
+          <w:rStyle w:val="KeywordTok"/>
+        </w:rPr>
+        <w:t xml:space="preserve">table</w:t>
+      </w:r>
+      <w:r>
+        <w:rPr>
+          <w:rStyle w:val="NormalTok"/>
+        </w:rPr>
+        <w:t xml:space="preserve">(dat1</w:t>
+      </w:r>
+      <w:r>
+        <w:rPr>
+          <w:rStyle w:val="OperatorTok"/>
+        </w:rPr>
+        <w:t xml:space="preserve">$</w:t>
+      </w:r>
+      <w:r>
+        <w:rPr>
+          <w:rStyle w:val="NormalTok"/>
+        </w:rPr>
+        <w:t xml:space="preserve">br)</w:t>
+      </w:r>
+    </w:p>
+    <w:p>
+      <w:pPr>
+        <w:pStyle w:val="SourceCode"/>
+      </w:pPr>
+      <w:r>
+        <w:rPr>
+          <w:rStyle w:val="VerbatimChar"/>
+        </w:rPr>
+        <w:t xml:space="preserve">## </w:t>
+      </w:r>
+      <w:r>
+        <w:br/>
+      </w:r>
+      <w:r>
+        <w:rPr>
+          <w:rStyle w:val="VerbatimChar"/>
+        </w:rPr>
+        <w:t xml:space="preserve">##    0    5   50 </w:t>
+      </w:r>
+      <w:r>
+        <w:br/>
+      </w:r>
+      <w:r>
+        <w:rPr>
+          <w:rStyle w:val="VerbatimChar"/>
+        </w:rPr>
+        <w:t xml:space="preserve">## 1416    1    1</w:t>
+      </w:r>
+    </w:p>
+    <w:p>
+      <w:pPr>
+        <w:pStyle w:val="SourceCode"/>
+      </w:pPr>
+      <w:r>
+        <w:rPr>
+          <w:rStyle w:val="NormalTok"/>
+        </w:rPr>
+        <w:t xml:space="preserve">  </w:t>
+      </w:r>
+      <w:r>
+        <w:rPr>
+          <w:rStyle w:val="CommentTok"/>
+        </w:rPr>
+        <w:t xml:space="preserve"># tidy as</w:t>
+      </w:r>
+      <w:r>
+        <w:br/>
+      </w:r>
+      <w:r>
+        <w:br/>
+      </w:r>
+      <w:r>
+        <w:rPr>
+          <w:rStyle w:val="NormalTok"/>
+        </w:rPr>
+        <w:t xml:space="preserve">  </w:t>
+      </w:r>
+      <w:r>
+        <w:rPr>
+          <w:rStyle w:val="CommentTok"/>
+        </w:rPr>
+        <w:t xml:space="preserve">#no zeros</w:t>
+      </w:r>
+      <w:r>
+        <w:br/>
+      </w:r>
+      <w:r>
+        <w:rPr>
+          <w:rStyle w:val="KeywordTok"/>
+        </w:rPr>
+        <w:t xml:space="preserve">glimpse</w:t>
+      </w:r>
+      <w:r>
+        <w:rPr>
+          <w:rStyle w:val="NormalTok"/>
+        </w:rPr>
+        <w:t xml:space="preserve">(dat1)              </w:t>
+      </w:r>
+    </w:p>
+    <w:p>
+      <w:pPr>
+        <w:pStyle w:val="SourceCode"/>
+      </w:pPr>
+      <w:r>
+        <w:rPr>
+          <w:rStyle w:val="VerbatimChar"/>
+        </w:rPr>
+        <w:t xml:space="preserve">## Observations: 1,418</w:t>
+      </w:r>
+      <w:r>
+        <w:br/>
+      </w:r>
+      <w:r>
+        <w:rPr>
+          <w:rStyle w:val="VerbatimChar"/>
+        </w:rPr>
+        <w:t xml:space="preserve">## Variables: 19</w:t>
+      </w:r>
+      <w:r>
+        <w:br/>
+      </w:r>
+      <w:r>
+        <w:rPr>
+          <w:rStyle w:val="VerbatimChar"/>
+        </w:rPr>
+        <w:t xml:space="preserve">## $ date    &lt;fct&gt; 2018.01.17, 2018.01.17, 2018.01.17, 2018.01.17, 2018.0...</w:t>
+      </w:r>
+      <w:r>
+        <w:br/>
+      </w:r>
+      <w:r>
+        <w:rPr>
+          <w:rStyle w:val="VerbatimChar"/>
+        </w:rPr>
+        <w:t xml:space="preserve">## $ pass    &lt;fct&gt; 1, 1, 1, 1, 1, 1, 1, 1, 1, 1, 1, 1, 1, 1, 1, 1, 1, 1, ...</w:t>
+      </w:r>
+      <w:r>
+        <w:br/>
+      </w:r>
+      <w:r>
+        <w:rPr>
+          <w:rStyle w:val="VerbatimChar"/>
+        </w:rPr>
+        <w:t xml:space="preserve">## $ tag     &lt;int&gt; 306750, 396174, 397049, 397419, 400116, 387550, 386869...</w:t>
+      </w:r>
+      <w:r>
+        <w:br/>
+      </w:r>
+      <w:r>
+        <w:rPr>
+          <w:rStyle w:val="VerbatimChar"/>
+        </w:rPr>
+        <w:t xml:space="preserve">## $ lon     &lt;int&gt; 17, 17, 17, 17, 17, 17, 17, 17, 17, 17, 55, 55, 107, 5...</w:t>
+      </w:r>
+      <w:r>
+        <w:br/>
+      </w:r>
+      <w:r>
+        <w:rPr>
+          <w:rStyle w:val="VerbatimChar"/>
+        </w:rPr>
+        <w:t xml:space="preserve">## $ lat     &lt;int&gt; NA, NA, NA, NA, NA, NA, NA, NA, NA, NA, NA, NA, NA, NA...</w:t>
+      </w:r>
+      <w:r>
+        <w:br/>
+      </w:r>
+      <w:r>
+        <w:rPr>
+          <w:rStyle w:val="VerbatimChar"/>
+        </w:rPr>
+        <w:t xml:space="preserve">## $ depth   &lt;fct&gt; , , , , , , , , , , , , , , , , , , , , , , , , </w:t>
+      </w:r>
+      <w:r>
+        <w:br/>
+      </w:r>
+      <w:r>
+        <w:rPr>
+          <w:rStyle w:val="VerbatimChar"/>
+        </w:rPr>
+        <w:t xml:space="preserve">## $ flow    &lt;dbl&gt; NA, NA, NA, NA, NA, NA, NA, NA, NA, NA, NA, NA, NA, NA...</w:t>
+      </w:r>
+      <w:r>
+        <w:br/>
+      </w:r>
+      <w:r>
+        <w:rPr>
+          <w:rStyle w:val="VerbatimChar"/>
+        </w:rPr>
+        <w:t xml:space="preserve">## $ br      &lt;dbl&gt; 0, 0, 0, 0, 0, 0, 0, 0, 0, 0, 0, 0, 0, 0, 0, 0, 0, 0, ...</w:t>
+      </w:r>
+      <w:r>
+        <w:br/>
+      </w:r>
+      <w:r>
+        <w:rPr>
+          <w:rStyle w:val="VerbatimChar"/>
+        </w:rPr>
+        <w:t xml:space="preserve">## $ b       &lt;dbl&gt; 0, 0, 0, 0, 0, 0, 0, 0, 0, 0, 0, 0, 0, 0, 0, 0, 0, 0, ...</w:t>
+      </w:r>
+      <w:r>
+        <w:br/>
+      </w:r>
+      <w:r>
+        <w:rPr>
+          <w:rStyle w:val="VerbatimChar"/>
+        </w:rPr>
+        <w:t xml:space="preserve">## $ c       &lt;dbl&gt; 0, 0, 0, 0, 0, 0, 0, 0, 0, 0, 0, 0, 0, 0, 0, 0, 0, 0, ...</w:t>
+      </w:r>
+      <w:r>
+        <w:br/>
+      </w:r>
+      <w:r>
+        <w:rPr>
+          <w:rStyle w:val="VerbatimChar"/>
+        </w:rPr>
+        <w:t xml:space="preserve">## $ p       &lt;dbl&gt; 0, 0, 0, 0, 0, 0, 0, 0, 0, 0, 0, 0, 0, 0, 0, 0, 0, 0, ...</w:t>
+      </w:r>
+      <w:r>
+        <w:br/>
+      </w:r>
+      <w:r>
+        <w:rPr>
+          <w:rStyle w:val="VerbatimChar"/>
+        </w:rPr>
+        <w:t xml:space="preserve">## $ g       &lt;dbl&gt; 0, 0, 0, 0, 0, 0, 0, 0, 0, 0, 0, 0, 0, 0, 0, 0, 0, 0, ...</w:t>
+      </w:r>
+      <w:r>
+        <w:br/>
+      </w:r>
+      <w:r>
+        <w:rPr>
+          <w:rStyle w:val="VerbatimChar"/>
+        </w:rPr>
+        <w:t xml:space="preserve">## $ s       &lt;dbl&gt; 0, 0, 0, 0, 0, 0, 0, 0, 0, 0, 0, 0, 0, 0, 0, 0, 0, 0, ...</w:t>
+      </w:r>
+      <w:r>
+        <w:br/>
+      </w:r>
+      <w:r>
+        <w:rPr>
+          <w:rStyle w:val="VerbatimChar"/>
+        </w:rPr>
+        <w:t xml:space="preserve">## $ silt    &lt;dbl&gt; 0, 0, 0, 0, 0, 0, 0, 0, 0, 0, 0, 0, 0, 0, 0, 0, 0, 0, ...</w:t>
+      </w:r>
+      <w:r>
+        <w:br/>
+      </w:r>
+      <w:r>
+        <w:rPr>
+          <w:rStyle w:val="VerbatimChar"/>
+        </w:rPr>
+        <w:t xml:space="preserve">## $ rip     &lt;int&gt; NA, NA, NA, NA, NA, NA, NA, NA, NA, NA, NA, NA, NA, NA...</w:t>
+      </w:r>
+      <w:r>
+        <w:br/>
+      </w:r>
+      <w:r>
+        <w:rPr>
+          <w:rStyle w:val="VerbatimChar"/>
+        </w:rPr>
+        <w:t xml:space="preserve">## $ aqu     &lt;int&gt; NA, NA, NA, NA, NA, NA, NA, NA, NA, NA, NA, NA, NA, NA...</w:t>
+      </w:r>
+      <w:r>
+        <w:br/>
+      </w:r>
+      <w:r>
+        <w:rPr>
+          <w:rStyle w:val="VerbatimChar"/>
+        </w:rPr>
+        <w:t xml:space="preserve">## $ und     &lt;int&gt; NA, NA, NA, NA, NA, NA, NA, NA, NA, NA, NA, NA, NA, NA...</w:t>
+      </w:r>
+      <w:r>
+        <w:br/>
+      </w:r>
+      <w:r>
+        <w:rPr>
+          <w:rStyle w:val="VerbatimChar"/>
+        </w:rPr>
+        <w:t xml:space="preserve">## $ leaf    &lt;int&gt; NA, NA, NA, NA, NA, NA, NA, NA, NA, NA, NA, NA, NA, NA...</w:t>
+      </w:r>
+      <w:r>
+        <w:br/>
+      </w:r>
+      <w:r>
+        <w:rPr>
+          <w:rStyle w:val="VerbatimChar"/>
+        </w:rPr>
+        <w:t xml:space="preserve">## $ comment &lt;fct&gt; Release location after tagging, Release location after...</w:t>
+      </w:r>
+    </w:p>
+    <w:p>
+      <w:pPr>
+        <w:pStyle w:val="SourceCode"/>
+      </w:pPr>
+      <w:r>
+        <w:rPr>
+          <w:rStyle w:val="NormalTok"/>
+        </w:rPr>
+        <w:t xml:space="preserve">dat1</w:t>
+      </w:r>
+      <w:r>
+        <w:rPr>
+          <w:rStyle w:val="OperatorTok"/>
+        </w:rPr>
+        <w:t xml:space="preserve">$</w:t>
+      </w:r>
+      <w:r>
+        <w:rPr>
+          <w:rStyle w:val="NormalTok"/>
+        </w:rPr>
+        <w:t xml:space="preserve">fish &lt;-</w:t>
+      </w:r>
+      <w:r>
+        <w:rPr>
           <w:rStyle w:val="StringTok"/>
         </w:rPr>
-        <w:t xml:space="preserve">"./data/tracking_master_20190708.csv"</w:t>
+        <w:t xml:space="preserve"> </w:t>
+      </w:r>
+      <w:r>
+        <w:rPr>
+          <w:rStyle w:val="KeywordTok"/>
+        </w:rPr>
+        <w:t xml:space="preserve">ifelse</w:t>
+      </w:r>
+      <w:r>
+        <w:rPr>
+          <w:rStyle w:val="NormalTok"/>
+        </w:rPr>
+        <w:t xml:space="preserve">(</w:t>
+      </w:r>
+      <w:r>
+        <w:rPr>
+          <w:rStyle w:val="KeywordTok"/>
+        </w:rPr>
+        <w:t xml:space="preserve">is.na</w:t>
+      </w:r>
+      <w:r>
+        <w:rPr>
+          <w:rStyle w:val="NormalTok"/>
+        </w:rPr>
+        <w:t xml:space="preserve">(dat1</w:t>
+      </w:r>
+      <w:r>
+        <w:rPr>
+          <w:rStyle w:val="OperatorTok"/>
+        </w:rPr>
+        <w:t xml:space="preserve">$</w:t>
+      </w:r>
+      <w:r>
+        <w:rPr>
+          <w:rStyle w:val="NormalTok"/>
+        </w:rPr>
+        <w:t xml:space="preserve">tag), </w:t>
+      </w:r>
+      <w:r>
+        <w:rPr>
+          <w:rStyle w:val="StringTok"/>
+        </w:rPr>
+        <w:t xml:space="preserve">"avaliable"</w:t>
+      </w:r>
+      <w:r>
+        <w:rPr>
+          <w:rStyle w:val="NormalTok"/>
+        </w:rPr>
+        <w:t xml:space="preserve">, </w:t>
+      </w:r>
+      <w:r>
+        <w:rPr>
+          <w:rStyle w:val="StringTok"/>
+        </w:rPr>
+        <w:t xml:space="preserve">"fish"</w:t>
       </w:r>
       <w:r>
         <w:rPr>
@@ -343,6 +2529,204 @@
         </w:rPr>
         <w:t xml:space="preserve">)</w:t>
       </w:r>
+      <w:r>
+        <w:br/>
+      </w:r>
+      <w:r>
+        <w:rPr>
+          <w:rStyle w:val="CommentTok"/>
+        </w:rPr>
+        <w:t xml:space="preserve"># histogram of fish </w:t>
+      </w:r>
+      <w:r>
+        <w:br/>
+      </w:r>
+      <w:r>
+        <w:br/>
+      </w:r>
+      <w:r>
+        <w:rPr>
+          <w:rStyle w:val="KeywordTok"/>
+        </w:rPr>
+        <w:t xml:space="preserve">ggplot</w:t>
+      </w:r>
+      <w:r>
+        <w:rPr>
+          <w:rStyle w:val="NormalTok"/>
+        </w:rPr>
+        <w:t xml:space="preserve">(dat1, </w:t>
+      </w:r>
+      <w:r>
+        <w:rPr>
+          <w:rStyle w:val="KeywordTok"/>
+        </w:rPr>
+        <w:t xml:space="preserve">aes</w:t>
+      </w:r>
+      <w:r>
+        <w:rPr>
+          <w:rStyle w:val="NormalTok"/>
+        </w:rPr>
+        <w:t xml:space="preserve">(</w:t>
+      </w:r>
+      <w:r>
+        <w:rPr>
+          <w:rStyle w:val="DataTypeTok"/>
+        </w:rPr>
+        <w:t xml:space="preserve">x =</w:t>
+      </w:r>
+      <w:r>
+        <w:rPr>
+          <w:rStyle w:val="NormalTok"/>
+        </w:rPr>
+        <w:t xml:space="preserve"> b)) </w:t>
+      </w:r>
+      <w:r>
+        <w:rPr>
+          <w:rStyle w:val="OperatorTok"/>
+        </w:rPr>
+        <w:t xml:space="preserve">+</w:t>
+      </w:r>
+      <w:r>
+        <w:br/>
+      </w:r>
+      <w:r>
+        <w:rPr>
+          <w:rStyle w:val="StringTok"/>
+        </w:rPr>
+        <w:t xml:space="preserve">  </w:t>
+      </w:r>
+      <w:r>
+        <w:rPr>
+          <w:rStyle w:val="KeywordTok"/>
+        </w:rPr>
+        <w:t xml:space="preserve">geom_histogram</w:t>
+      </w:r>
+      <w:r>
+        <w:rPr>
+          <w:rStyle w:val="NormalTok"/>
+        </w:rPr>
+        <w:t xml:space="preserve">() </w:t>
+      </w:r>
+      <w:r>
+        <w:rPr>
+          <w:rStyle w:val="OperatorTok"/>
+        </w:rPr>
+        <w:t xml:space="preserve">+</w:t>
+      </w:r>
+      <w:r>
+        <w:rPr>
+          <w:rStyle w:val="StringTok"/>
+        </w:rPr>
+        <w:t xml:space="preserve"> </w:t>
+      </w:r>
+      <w:r>
+        <w:br/>
+      </w:r>
+      <w:r>
+        <w:rPr>
+          <w:rStyle w:val="StringTok"/>
+        </w:rPr>
+        <w:t xml:space="preserve">  </w:t>
+      </w:r>
+      <w:r>
+        <w:rPr>
+          <w:rStyle w:val="KeywordTok"/>
+        </w:rPr>
+        <w:t xml:space="preserve">facet_wrap</w:t>
+      </w:r>
+      <w:r>
+        <w:rPr>
+          <w:rStyle w:val="NormalTok"/>
+        </w:rPr>
+        <w:t xml:space="preserve">(</w:t>
+      </w:r>
+      <w:r>
+        <w:rPr>
+          <w:rStyle w:val="OperatorTok"/>
+        </w:rPr>
+        <w:t xml:space="preserve">~</w:t>
+      </w:r>
+      <w:r>
+        <w:rPr>
+          <w:rStyle w:val="NormalTok"/>
+        </w:rPr>
+        <w:t xml:space="preserve">fish, </w:t>
+      </w:r>
+      <w:r>
+        <w:rPr>
+          <w:rStyle w:val="DataTypeTok"/>
+        </w:rPr>
+        <w:t xml:space="preserve">scale =</w:t>
+      </w:r>
+      <w:r>
+        <w:rPr>
+          <w:rStyle w:val="NormalTok"/>
+        </w:rPr>
+        <w:t xml:space="preserve"> </w:t>
+      </w:r>
+      <w:r>
+        <w:rPr>
+          <w:rStyle w:val="StringTok"/>
+        </w:rPr>
+        <w:t xml:space="preserve">"free_y"</w:t>
+      </w:r>
+      <w:r>
+        <w:rPr>
+          <w:rStyle w:val="NormalTok"/>
+        </w:rPr>
+        <w:t xml:space="preserve">, </w:t>
+      </w:r>
+      <w:r>
+        <w:rPr>
+          <w:rStyle w:val="DataTypeTok"/>
+        </w:rPr>
+        <w:t xml:space="preserve">ncol =</w:t>
+      </w:r>
+      <w:r>
+        <w:rPr>
+          <w:rStyle w:val="NormalTok"/>
+        </w:rPr>
+        <w:t xml:space="preserve"> </w:t>
+      </w:r>
+      <w:r>
+        <w:rPr>
+          <w:rStyle w:val="DecValTok"/>
+        </w:rPr>
+        <w:t xml:space="preserve">1</w:t>
+      </w:r>
+      <w:r>
+        <w:rPr>
+          <w:rStyle w:val="NormalTok"/>
+        </w:rPr>
+        <w:t xml:space="preserve">)  </w:t>
+      </w:r>
+      <w:r>
+        <w:rPr>
+          <w:rStyle w:val="OperatorTok"/>
+        </w:rPr>
+        <w:t xml:space="preserve">+</w:t>
+      </w:r>
+      <w:r>
+        <w:br/>
+      </w:r>
+      <w:r>
+        <w:rPr>
+          <w:rStyle w:val="StringTok"/>
+        </w:rPr>
+        <w:t xml:space="preserve">  </w:t>
+      </w:r>
+      <w:r>
+        <w:rPr>
+          <w:rStyle w:val="KeywordTok"/>
+        </w:rPr>
+        <w:t xml:space="preserve">theme_bw</w:t>
+      </w:r>
+      <w:r>
+        <w:rPr>
+          <w:rStyle w:val="NormalTok"/>
+        </w:rPr>
+        <w:t xml:space="preserve">()</w:t>
+      </w:r>
     </w:p>
     <w:p>
       <w:pPr>
@@ -352,196 +2736,749 @@
         <w:rPr>
           <w:rStyle w:val="VerbatimChar"/>
         </w:rPr>
-        <w:t xml:space="preserve">## Parsed with column specification:</w:t>
-      </w:r>
-      <w:r>
-        <w:br/>
-      </w:r>
-      <w:r>
-        <w:rPr>
-          <w:rStyle w:val="VerbatimChar"/>
-        </w:rPr>
-        <w:t xml:space="preserve">## cols(</w:t>
-      </w:r>
-      <w:r>
-        <w:br/>
-      </w:r>
-      <w:r>
-        <w:rPr>
-          <w:rStyle w:val="VerbatimChar"/>
-        </w:rPr>
-        <w:t xml:space="preserve">##   date = col_character(),</w:t>
-      </w:r>
-      <w:r>
-        <w:br/>
-      </w:r>
-      <w:r>
-        <w:rPr>
-          <w:rStyle w:val="VerbatimChar"/>
-        </w:rPr>
-        <w:t xml:space="preserve">##   pass = col_character(),</w:t>
-      </w:r>
-      <w:r>
-        <w:br/>
-      </w:r>
-      <w:r>
-        <w:rPr>
-          <w:rStyle w:val="VerbatimChar"/>
-        </w:rPr>
-        <w:t xml:space="preserve">##   tag = col_double(),</w:t>
-      </w:r>
-      <w:r>
-        <w:br/>
-      </w:r>
-      <w:r>
-        <w:rPr>
-          <w:rStyle w:val="VerbatimChar"/>
-        </w:rPr>
-        <w:t xml:space="preserve">##   lon = col_double(),</w:t>
-      </w:r>
-      <w:r>
-        <w:br/>
-      </w:r>
-      <w:r>
-        <w:rPr>
-          <w:rStyle w:val="VerbatimChar"/>
-        </w:rPr>
-        <w:t xml:space="preserve">##   lat = col_double(),</w:t>
-      </w:r>
-      <w:r>
-        <w:br/>
-      </w:r>
-      <w:r>
-        <w:rPr>
-          <w:rStyle w:val="VerbatimChar"/>
-        </w:rPr>
-        <w:t xml:space="preserve">##   depth = col_character(),</w:t>
-      </w:r>
-      <w:r>
-        <w:br/>
-      </w:r>
-      <w:r>
-        <w:rPr>
-          <w:rStyle w:val="VerbatimChar"/>
-        </w:rPr>
-        <w:t xml:space="preserve">##   flow = col_double(),</w:t>
-      </w:r>
-      <w:r>
-        <w:br/>
-      </w:r>
-      <w:r>
-        <w:rPr>
-          <w:rStyle w:val="VerbatimChar"/>
-        </w:rPr>
-        <w:t xml:space="preserve">##   br = col_double(),</w:t>
-      </w:r>
-      <w:r>
-        <w:br/>
-      </w:r>
-      <w:r>
-        <w:rPr>
-          <w:rStyle w:val="VerbatimChar"/>
-        </w:rPr>
-        <w:t xml:space="preserve">##   b = col_double(),</w:t>
-      </w:r>
-      <w:r>
-        <w:br/>
-      </w:r>
-      <w:r>
-        <w:rPr>
-          <w:rStyle w:val="VerbatimChar"/>
-        </w:rPr>
-        <w:t xml:space="preserve">##   c = col_double(),</w:t>
-      </w:r>
-      <w:r>
-        <w:br/>
-      </w:r>
-      <w:r>
-        <w:rPr>
-          <w:rStyle w:val="VerbatimChar"/>
-        </w:rPr>
-        <w:t xml:space="preserve">##   p = col_double(),</w:t>
-      </w:r>
-      <w:r>
-        <w:br/>
-      </w:r>
-      <w:r>
-        <w:rPr>
-          <w:rStyle w:val="VerbatimChar"/>
-        </w:rPr>
-        <w:t xml:space="preserve">##   g = col_double(),</w:t>
-      </w:r>
-      <w:r>
-        <w:br/>
-      </w:r>
-      <w:r>
-        <w:rPr>
-          <w:rStyle w:val="VerbatimChar"/>
-        </w:rPr>
-        <w:t xml:space="preserve">##   s = col_double(),</w:t>
-      </w:r>
-      <w:r>
-        <w:br/>
-      </w:r>
-      <w:r>
-        <w:rPr>
-          <w:rStyle w:val="VerbatimChar"/>
-        </w:rPr>
-        <w:t xml:space="preserve">##   silt = col_double(),</w:t>
-      </w:r>
-      <w:r>
-        <w:br/>
-      </w:r>
-      <w:r>
-        <w:rPr>
-          <w:rStyle w:val="VerbatimChar"/>
-        </w:rPr>
-        <w:t xml:space="preserve">##   rip = col_double(),</w:t>
-      </w:r>
-      <w:r>
-        <w:br/>
-      </w:r>
-      <w:r>
-        <w:rPr>
-          <w:rStyle w:val="VerbatimChar"/>
-        </w:rPr>
-        <w:t xml:space="preserve">##   aqu = col_double(),</w:t>
-      </w:r>
-      <w:r>
-        <w:br/>
-      </w:r>
-      <w:r>
-        <w:rPr>
-          <w:rStyle w:val="VerbatimChar"/>
-        </w:rPr>
-        <w:t xml:space="preserve">##   und = col_double(),</w:t>
-      </w:r>
-      <w:r>
-        <w:br/>
-      </w:r>
-      <w:r>
-        <w:rPr>
-          <w:rStyle w:val="VerbatimChar"/>
-        </w:rPr>
-        <w:t xml:space="preserve">##   leaf = col_double(),</w:t>
-      </w:r>
-      <w:r>
-        <w:br/>
-      </w:r>
-      <w:r>
-        <w:rPr>
-          <w:rStyle w:val="VerbatimChar"/>
-        </w:rPr>
-        <w:t xml:space="preserve">##   comment = col_character()</w:t>
-      </w:r>
-      <w:r>
-        <w:br/>
-      </w:r>
-      <w:r>
-        <w:rPr>
-          <w:rStyle w:val="VerbatimChar"/>
-        </w:rPr>
-        <w:t xml:space="preserve">## )</w:t>
+        <w:t xml:space="preserve">## `stat_bin()` using `bins = 30`. Pick better value with `binwidth`.</w:t>
+      </w:r>
+    </w:p>
+    <w:p>
+      <w:pPr>
+        <w:pStyle w:val="FirstParagraph"/>
+      </w:pPr>
+      <w:r>
+        <w:drawing>
+          <wp:inline>
+            <wp:extent cx="4620126" cy="3696101"/>
+            <wp:effectExtent b="0" l="0" r="0" t="0"/>
+            <wp:docPr descr="" title="" id="1" name="Picture"/>
+            <a:graphic>
+              <a:graphicData uri="http://schemas.openxmlformats.org/drawingml/2006/picture">
+                <pic:pic>
+                  <pic:nvPicPr>
+                    <pic:cNvPr descr="week1_files/figure-docx/unnamed-chunk-2-2.png" id="0" name="Picture"/>
+                    <pic:cNvPicPr>
+                      <a:picLocks noChangeArrowheads="1" noChangeAspect="1"/>
+                    </pic:cNvPicPr>
+                  </pic:nvPicPr>
+                  <pic:blipFill>
+                    <a:blip r:embed="rId23"/>
+                    <a:stretch>
+                      <a:fillRect/>
+                    </a:stretch>
+                  </pic:blipFill>
+                  <pic:spPr bwMode="auto">
+                    <a:xfrm>
+                      <a:off x="0" y="0"/>
+                      <a:ext cx="4620126" cy="3696101"/>
+                    </a:xfrm>
+                    <a:prstGeom prst="rect">
+                      <a:avLst/>
+                    </a:prstGeom>
+                    <a:noFill/>
+                    <a:ln w="9525">
+                      <a:noFill/>
+                      <a:headEnd/>
+                      <a:tailEnd/>
+                    </a:ln>
+                  </pic:spPr>
+                </pic:pic>
+              </a:graphicData>
+            </a:graphic>
+          </wp:inline>
+        </w:drawing>
+      </w:r>
+    </w:p>
+    <w:p>
+      <w:pPr>
+        <w:pStyle w:val="SourceCode"/>
+      </w:pPr>
+      <w:r>
+        <w:rPr>
+          <w:rStyle w:val="CommentTok"/>
+        </w:rPr>
+        <w:t xml:space="preserve">#many many zeros</w:t>
+      </w:r>
+      <w:r>
+        <w:br/>
+      </w:r>
+      <w:r>
+        <w:rPr>
+          <w:rStyle w:val="CommentTok"/>
+        </w:rPr>
+        <w:t xml:space="preserve"># change to grouping</w:t>
+      </w:r>
+      <w:r>
+        <w:br/>
+      </w:r>
+      <w:r>
+        <w:br/>
+      </w:r>
+      <w:r>
+        <w:rPr>
+          <w:rStyle w:val="KeywordTok"/>
+        </w:rPr>
+        <w:t xml:space="preserve">str</w:t>
+      </w:r>
+      <w:r>
+        <w:rPr>
+          <w:rStyle w:val="NormalTok"/>
+        </w:rPr>
+        <w:t xml:space="preserve">(dat1</w:t>
+      </w:r>
+      <w:r>
+        <w:rPr>
+          <w:rStyle w:val="OperatorTok"/>
+        </w:rPr>
+        <w:t xml:space="preserve">$</w:t>
+      </w:r>
+      <w:r>
+        <w:rPr>
+          <w:rStyle w:val="NormalTok"/>
+        </w:rPr>
+        <w:t xml:space="preserve">b)</w:t>
+      </w:r>
+    </w:p>
+    <w:p>
+      <w:pPr>
+        <w:pStyle w:val="SourceCode"/>
+      </w:pPr>
+      <w:r>
+        <w:rPr>
+          <w:rStyle w:val="VerbatimChar"/>
+        </w:rPr>
+        <w:t xml:space="preserve">##  num [1:1418] 0 0 0 0 0 0 0 0 0 0 ...</w:t>
+      </w:r>
+    </w:p>
+    <w:p>
+      <w:pPr>
+        <w:pStyle w:val="SourceCode"/>
+      </w:pPr>
+      <w:r>
+        <w:rPr>
+          <w:rStyle w:val="NormalTok"/>
+        </w:rPr>
+        <w:t xml:space="preserve">dat1</w:t>
+      </w:r>
+      <w:r>
+        <w:rPr>
+          <w:rStyle w:val="OperatorTok"/>
+        </w:rPr>
+        <w:t xml:space="preserve">$</w:t>
+      </w:r>
+      <w:r>
+        <w:rPr>
+          <w:rStyle w:val="NormalTok"/>
+        </w:rPr>
+        <w:t xml:space="preserve">b.pa &lt;-</w:t>
+      </w:r>
+      <w:r>
+        <w:rPr>
+          <w:rStyle w:val="StringTok"/>
+        </w:rPr>
+        <w:t xml:space="preserve"> </w:t>
+      </w:r>
+      <w:r>
+        <w:rPr>
+          <w:rStyle w:val="KeywordTok"/>
+        </w:rPr>
+        <w:t xml:space="preserve">ifelse</w:t>
+      </w:r>
+      <w:r>
+        <w:rPr>
+          <w:rStyle w:val="NormalTok"/>
+        </w:rPr>
+        <w:t xml:space="preserve">(dat1</w:t>
+      </w:r>
+      <w:r>
+        <w:rPr>
+          <w:rStyle w:val="OperatorTok"/>
+        </w:rPr>
+        <w:t xml:space="preserve">$</w:t>
+      </w:r>
+      <w:r>
+        <w:rPr>
+          <w:rStyle w:val="NormalTok"/>
+        </w:rPr>
+        <w:t xml:space="preserve">silt </w:t>
+      </w:r>
+      <w:r>
+        <w:rPr>
+          <w:rStyle w:val="OperatorTok"/>
+        </w:rPr>
+        <w:t xml:space="preserve">&gt;</w:t>
+      </w:r>
+      <w:r>
+        <w:rPr>
+          <w:rStyle w:val="StringTok"/>
+        </w:rPr>
+        <w:t xml:space="preserve"> </w:t>
+      </w:r>
+      <w:r>
+        <w:rPr>
+          <w:rStyle w:val="DecValTok"/>
+        </w:rPr>
+        <w:t xml:space="preserve">0</w:t>
+      </w:r>
+      <w:r>
+        <w:rPr>
+          <w:rStyle w:val="NormalTok"/>
+        </w:rPr>
+        <w:t xml:space="preserve">, </w:t>
+      </w:r>
+      <w:r>
+        <w:rPr>
+          <w:rStyle w:val="DecValTok"/>
+        </w:rPr>
+        <w:t xml:space="preserve">1</w:t>
+      </w:r>
+      <w:r>
+        <w:rPr>
+          <w:rStyle w:val="NormalTok"/>
+        </w:rPr>
+        <w:t xml:space="preserve">, </w:t>
+      </w:r>
+      <w:r>
+        <w:rPr>
+          <w:rStyle w:val="DecValTok"/>
+        </w:rPr>
+        <w:t xml:space="preserve">0</w:t>
+      </w:r>
+      <w:r>
+        <w:rPr>
+          <w:rStyle w:val="NormalTok"/>
+        </w:rPr>
+        <w:t xml:space="preserve">)</w:t>
+      </w:r>
+      <w:r>
+        <w:br/>
+      </w:r>
+      <w:r>
+        <w:br/>
+      </w:r>
+      <w:r>
+        <w:rPr>
+          <w:rStyle w:val="NormalTok"/>
+        </w:rPr>
+        <w:t xml:space="preserve">    </w:t>
+      </w:r>
+      <w:r>
+        <w:rPr>
+          <w:rStyle w:val="KeywordTok"/>
+        </w:rPr>
+        <w:t xml:space="preserve">names</w:t>
+      </w:r>
+      <w:r>
+        <w:rPr>
+          <w:rStyle w:val="NormalTok"/>
+        </w:rPr>
+        <w:t xml:space="preserve">(dat1)</w:t>
+      </w:r>
+    </w:p>
+    <w:p>
+      <w:pPr>
+        <w:pStyle w:val="SourceCode"/>
+      </w:pPr>
+      <w:r>
+        <w:rPr>
+          <w:rStyle w:val="VerbatimChar"/>
+        </w:rPr>
+        <w:t xml:space="preserve">##  [1] "date"    "pass"    "tag"     "lon"     "lat"     "depth"   "flow"   </w:t>
+      </w:r>
+      <w:r>
+        <w:br/>
+      </w:r>
+      <w:r>
+        <w:rPr>
+          <w:rStyle w:val="VerbatimChar"/>
+        </w:rPr>
+        <w:t xml:space="preserve">##  [8] "br"      "b"       "c"       "p"       "g"       "s"       "silt"   </w:t>
+      </w:r>
+      <w:r>
+        <w:br/>
+      </w:r>
+      <w:r>
+        <w:rPr>
+          <w:rStyle w:val="VerbatimChar"/>
+        </w:rPr>
+        <w:t xml:space="preserve">## [15] "rip"     "aqu"     "und"     "leaf"    "comment" "fish"    "b.pa"</w:t>
+      </w:r>
+    </w:p>
+    <w:p>
+      <w:pPr>
+        <w:pStyle w:val="SourceCode"/>
+      </w:pPr>
+      <w:r>
+        <w:rPr>
+          <w:rStyle w:val="NormalTok"/>
+        </w:rPr>
+        <w:t xml:space="preserve">tab1 &lt;-</w:t>
+      </w:r>
+      <w:r>
+        <w:rPr>
+          <w:rStyle w:val="StringTok"/>
+        </w:rPr>
+        <w:t xml:space="preserve"> </w:t>
+      </w:r>
+      <w:r>
+        <w:rPr>
+          <w:rStyle w:val="KeywordTok"/>
+        </w:rPr>
+        <w:t xml:space="preserve">table</w:t>
+      </w:r>
+      <w:r>
+        <w:rPr>
+          <w:rStyle w:val="NormalTok"/>
+        </w:rPr>
+        <w:t xml:space="preserve">(dat1</w:t>
+      </w:r>
+      <w:r>
+        <w:rPr>
+          <w:rStyle w:val="OperatorTok"/>
+        </w:rPr>
+        <w:t xml:space="preserve">$</w:t>
+      </w:r>
+      <w:r>
+        <w:rPr>
+          <w:rStyle w:val="NormalTok"/>
+        </w:rPr>
+        <w:t xml:space="preserve">fish, dat1</w:t>
+      </w:r>
+      <w:r>
+        <w:rPr>
+          <w:rStyle w:val="OperatorTok"/>
+        </w:rPr>
+        <w:t xml:space="preserve">$</w:t>
+      </w:r>
+      <w:r>
+        <w:rPr>
+          <w:rStyle w:val="NormalTok"/>
+        </w:rPr>
+        <w:t xml:space="preserve">b.pa)</w:t>
+      </w:r>
+      <w:r>
+        <w:br/>
+      </w:r>
+      <w:r>
+        <w:rPr>
+          <w:rStyle w:val="NormalTok"/>
+        </w:rPr>
+        <w:t xml:space="preserve">tab1</w:t>
+      </w:r>
+    </w:p>
+    <w:p>
+      <w:pPr>
+        <w:pStyle w:val="SourceCode"/>
+      </w:pPr>
+      <w:r>
+        <w:rPr>
+          <w:rStyle w:val="VerbatimChar"/>
+        </w:rPr>
+        <w:t xml:space="preserve">##            </w:t>
+      </w:r>
+      <w:r>
+        <w:br/>
+      </w:r>
+      <w:r>
+        <w:rPr>
+          <w:rStyle w:val="VerbatimChar"/>
+        </w:rPr>
+        <w:t xml:space="preserve">##               0   1</w:t>
+      </w:r>
+      <w:r>
+        <w:br/>
+      </w:r>
+      <w:r>
+        <w:rPr>
+          <w:rStyle w:val="VerbatimChar"/>
+        </w:rPr>
+        <w:t xml:space="preserve">##   avaliable 766 309</w:t>
+      </w:r>
+      <w:r>
+        <w:br/>
+      </w:r>
+      <w:r>
+        <w:rPr>
+          <w:rStyle w:val="VerbatimChar"/>
+        </w:rPr>
+        <w:t xml:space="preserve">##   fish      319  24</w:t>
+      </w:r>
+    </w:p>
+    <w:p>
+      <w:pPr>
+        <w:pStyle w:val="SourceCode"/>
+      </w:pPr>
+      <w:r>
+        <w:rPr>
+          <w:rStyle w:val="CommentTok"/>
+        </w:rPr>
+        <w:t xml:space="preserve">#ratios of presence/absents</w:t>
+      </w:r>
+      <w:r>
+        <w:br/>
+      </w:r>
+      <w:r>
+        <w:rPr>
+          <w:rStyle w:val="NormalTok"/>
+        </w:rPr>
+        <w:t xml:space="preserve">tab1[,</w:t>
+      </w:r>
+      <w:r>
+        <w:rPr>
+          <w:rStyle w:val="DecValTok"/>
+        </w:rPr>
+        <w:t xml:space="preserve">2</w:t>
+      </w:r>
+      <w:r>
+        <w:rPr>
+          <w:rStyle w:val="NormalTok"/>
+        </w:rPr>
+        <w:t xml:space="preserve">]</w:t>
+      </w:r>
+      <w:r>
+        <w:rPr>
+          <w:rStyle w:val="OperatorTok"/>
+        </w:rPr>
+        <w:t xml:space="preserve">/</w:t>
+      </w:r>
+      <w:r>
+        <w:rPr>
+          <w:rStyle w:val="KeywordTok"/>
+        </w:rPr>
+        <w:t xml:space="preserve">rowSums</w:t>
+      </w:r>
+      <w:r>
+        <w:rPr>
+          <w:rStyle w:val="NormalTok"/>
+        </w:rPr>
+        <w:t xml:space="preserve">(tab1)</w:t>
+      </w:r>
+    </w:p>
+    <w:p>
+      <w:pPr>
+        <w:pStyle w:val="SourceCode"/>
+      </w:pPr>
+      <w:r>
+        <w:rPr>
+          <w:rStyle w:val="VerbatimChar"/>
+        </w:rPr>
+        <w:t xml:space="preserve">##  avaliable       fish </w:t>
+      </w:r>
+      <w:r>
+        <w:br/>
+      </w:r>
+      <w:r>
+        <w:rPr>
+          <w:rStyle w:val="VerbatimChar"/>
+        </w:rPr>
+        <w:t xml:space="preserve">## 0.28744186 0.06997085</w:t>
+      </w:r>
+    </w:p>
+    <w:p>
+      <w:pPr>
+        <w:pStyle w:val="SourceCode"/>
+      </w:pPr>
+      <w:r>
+        <w:rPr>
+          <w:rStyle w:val="KeywordTok"/>
+        </w:rPr>
+        <w:t xml:space="preserve">chisq.test</w:t>
+      </w:r>
+      <w:r>
+        <w:rPr>
+          <w:rStyle w:val="NormalTok"/>
+        </w:rPr>
+        <w:t xml:space="preserve">(tab1)</w:t>
+      </w:r>
+    </w:p>
+    <w:p>
+      <w:pPr>
+        <w:pStyle w:val="SourceCode"/>
+      </w:pPr>
+      <w:r>
+        <w:rPr>
+          <w:rStyle w:val="VerbatimChar"/>
+        </w:rPr>
+        <w:t xml:space="preserve">## </w:t>
+      </w:r>
+      <w:r>
+        <w:br/>
+      </w:r>
+      <w:r>
+        <w:rPr>
+          <w:rStyle w:val="VerbatimChar"/>
+        </w:rPr>
+        <w:t xml:space="preserve">##  Pearson's Chi-squared test with Yates' continuity correction</w:t>
+      </w:r>
+      <w:r>
+        <w:br/>
+      </w:r>
+      <w:r>
+        <w:rPr>
+          <w:rStyle w:val="VerbatimChar"/>
+        </w:rPr>
+        <w:t xml:space="preserve">## </w:t>
+      </w:r>
+      <w:r>
+        <w:br/>
+      </w:r>
+      <w:r>
+        <w:rPr>
+          <w:rStyle w:val="VerbatimChar"/>
+        </w:rPr>
+        <w:t xml:space="preserve">## data:  tab1</w:t>
+      </w:r>
+      <w:r>
+        <w:br/>
+      </w:r>
+      <w:r>
+        <w:rPr>
+          <w:rStyle w:val="VerbatimChar"/>
+        </w:rPr>
+        <w:t xml:space="preserve">## X-squared = 67.235, df = 1, p-value = 2.41e-16</w:t>
+      </w:r>
+    </w:p>
+    <w:p>
+      <w:pPr>
+        <w:pStyle w:val="SourceCode"/>
+      </w:pPr>
+      <w:r>
+        <w:rPr>
+          <w:rStyle w:val="KeywordTok"/>
+        </w:rPr>
+        <w:t xml:space="preserve">ggplot</w:t>
+      </w:r>
+      <w:r>
+        <w:rPr>
+          <w:rStyle w:val="NormalTok"/>
+        </w:rPr>
+        <w:t xml:space="preserve">(dat1, </w:t>
+      </w:r>
+      <w:r>
+        <w:rPr>
+          <w:rStyle w:val="KeywordTok"/>
+        </w:rPr>
+        <w:t xml:space="preserve">aes</w:t>
+      </w:r>
+      <w:r>
+        <w:rPr>
+          <w:rStyle w:val="NormalTok"/>
+        </w:rPr>
+        <w:t xml:space="preserve">(</w:t>
+      </w:r>
+      <w:r>
+        <w:rPr>
+          <w:rStyle w:val="DataTypeTok"/>
+        </w:rPr>
+        <w:t xml:space="preserve">x =</w:t>
+      </w:r>
+      <w:r>
+        <w:rPr>
+          <w:rStyle w:val="NormalTok"/>
+        </w:rPr>
+        <w:t xml:space="preserve"> silt)) </w:t>
+      </w:r>
+      <w:r>
+        <w:rPr>
+          <w:rStyle w:val="OperatorTok"/>
+        </w:rPr>
+        <w:t xml:space="preserve">+</w:t>
+      </w:r>
+      <w:r>
+        <w:br/>
+      </w:r>
+      <w:r>
+        <w:rPr>
+          <w:rStyle w:val="StringTok"/>
+        </w:rPr>
+        <w:t xml:space="preserve">  </w:t>
+      </w:r>
+      <w:r>
+        <w:rPr>
+          <w:rStyle w:val="KeywordTok"/>
+        </w:rPr>
+        <w:t xml:space="preserve">geom_histogram</w:t>
+      </w:r>
+      <w:r>
+        <w:rPr>
+          <w:rStyle w:val="NormalTok"/>
+        </w:rPr>
+        <w:t xml:space="preserve">() </w:t>
+      </w:r>
+      <w:r>
+        <w:rPr>
+          <w:rStyle w:val="OperatorTok"/>
+        </w:rPr>
+        <w:t xml:space="preserve">+</w:t>
+      </w:r>
+      <w:r>
+        <w:rPr>
+          <w:rStyle w:val="StringTok"/>
+        </w:rPr>
+        <w:t xml:space="preserve"> </w:t>
+      </w:r>
+      <w:r>
+        <w:br/>
+      </w:r>
+      <w:r>
+        <w:rPr>
+          <w:rStyle w:val="StringTok"/>
+        </w:rPr>
+        <w:t xml:space="preserve">  </w:t>
+      </w:r>
+      <w:r>
+        <w:rPr>
+          <w:rStyle w:val="KeywordTok"/>
+        </w:rPr>
+        <w:t xml:space="preserve">facet_wrap</w:t>
+      </w:r>
+      <w:r>
+        <w:rPr>
+          <w:rStyle w:val="NormalTok"/>
+        </w:rPr>
+        <w:t xml:space="preserve">(</w:t>
+      </w:r>
+      <w:r>
+        <w:rPr>
+          <w:rStyle w:val="OperatorTok"/>
+        </w:rPr>
+        <w:t xml:space="preserve">~</w:t>
+      </w:r>
+      <w:r>
+        <w:rPr>
+          <w:rStyle w:val="NormalTok"/>
+        </w:rPr>
+        <w:t xml:space="preserve">fish, </w:t>
+      </w:r>
+      <w:r>
+        <w:rPr>
+          <w:rStyle w:val="DataTypeTok"/>
+        </w:rPr>
+        <w:t xml:space="preserve">scale =</w:t>
+      </w:r>
+      <w:r>
+        <w:rPr>
+          <w:rStyle w:val="NormalTok"/>
+        </w:rPr>
+        <w:t xml:space="preserve"> </w:t>
+      </w:r>
+      <w:r>
+        <w:rPr>
+          <w:rStyle w:val="StringTok"/>
+        </w:rPr>
+        <w:t xml:space="preserve">"free_y"</w:t>
+      </w:r>
+      <w:r>
+        <w:rPr>
+          <w:rStyle w:val="NormalTok"/>
+        </w:rPr>
+        <w:t xml:space="preserve">, </w:t>
+      </w:r>
+      <w:r>
+        <w:rPr>
+          <w:rStyle w:val="DataTypeTok"/>
+        </w:rPr>
+        <w:t xml:space="preserve">ncol =</w:t>
+      </w:r>
+      <w:r>
+        <w:rPr>
+          <w:rStyle w:val="NormalTok"/>
+        </w:rPr>
+        <w:t xml:space="preserve"> </w:t>
+      </w:r>
+      <w:r>
+        <w:rPr>
+          <w:rStyle w:val="DecValTok"/>
+        </w:rPr>
+        <w:t xml:space="preserve">1</w:t>
+      </w:r>
+      <w:r>
+        <w:rPr>
+          <w:rStyle w:val="NormalTok"/>
+        </w:rPr>
+        <w:t xml:space="preserve">)  </w:t>
+      </w:r>
+      <w:r>
+        <w:rPr>
+          <w:rStyle w:val="OperatorTok"/>
+        </w:rPr>
+        <w:t xml:space="preserve">+</w:t>
+      </w:r>
+      <w:r>
+        <w:br/>
+      </w:r>
+      <w:r>
+        <w:rPr>
+          <w:rStyle w:val="StringTok"/>
+        </w:rPr>
+        <w:t xml:space="preserve">  </w:t>
+      </w:r>
+      <w:r>
+        <w:rPr>
+          <w:rStyle w:val="KeywordTok"/>
+        </w:rPr>
+        <w:t xml:space="preserve">theme_bw</w:t>
+      </w:r>
+      <w:r>
+        <w:rPr>
+          <w:rStyle w:val="NormalTok"/>
+        </w:rPr>
+        <w:t xml:space="preserve">()</w:t>
+      </w:r>
+    </w:p>
+    <w:p>
+      <w:pPr>
+        <w:pStyle w:val="SourceCode"/>
+      </w:pPr>
+      <w:r>
+        <w:rPr>
+          <w:rStyle w:val="VerbatimChar"/>
+        </w:rPr>
+        <w:t xml:space="preserve">## `stat_bin()` using `bins = 30`. Pick better value with `binwidth`.</w:t>
+      </w:r>
+    </w:p>
+    <w:p>
+      <w:pPr>
+        <w:pStyle w:val="FirstParagraph"/>
+      </w:pPr>
+      <w:r>
+        <w:drawing>
+          <wp:inline>
+            <wp:extent cx="4620126" cy="3696101"/>
+            <wp:effectExtent b="0" l="0" r="0" t="0"/>
+            <wp:docPr descr="" title="" id="1" name="Picture"/>
+            <a:graphic>
+              <a:graphicData uri="http://schemas.openxmlformats.org/drawingml/2006/picture">
+                <pic:pic>
+                  <pic:nvPicPr>
+                    <pic:cNvPr descr="week1_files/figure-docx/unnamed-chunk-2-3.png" id="0" name="Picture"/>
+                    <pic:cNvPicPr>
+                      <a:picLocks noChangeArrowheads="1" noChangeAspect="1"/>
+                    </pic:cNvPicPr>
+                  </pic:nvPicPr>
+                  <pic:blipFill>
+                    <a:blip r:embed="rId24"/>
+                    <a:stretch>
+                      <a:fillRect/>
+                    </a:stretch>
+                  </pic:blipFill>
+                  <pic:spPr bwMode="auto">
+                    <a:xfrm>
+                      <a:off x="0" y="0"/>
+                      <a:ext cx="4620126" cy="3696101"/>
+                    </a:xfrm>
+                    <a:prstGeom prst="rect">
+                      <a:avLst/>
+                    </a:prstGeom>
+                    <a:noFill/>
+                    <a:ln w="9525">
+                      <a:noFill/>
+                      <a:headEnd/>
+                      <a:tailEnd/>
+                    </a:ln>
+                  </pic:spPr>
+                </pic:pic>
+              </a:graphicData>
+            </a:graphic>
+          </wp:inline>
+        </w:drawing>
       </w:r>
     </w:p>
     <w:sectPr>

</xml_diff>